<commit_message>
update header items and gradient colors (rough)
</commit_message>
<xml_diff>
--- a/word-docs/Third eye website tips.docx
+++ b/word-docs/Third eye website tips.docx
@@ -393,6 +393,26 @@
           <w:numId w:val="1"/>
         </w:numPr>
       </w:pPr>
+      <w:hyperlink r:id="rId11" w:history="1">
+        <w:r>
+          <w:rPr>
+            <w:rStyle w:val="Hyperlink"/>
+          </w:rPr>
+          <w:t>https://cssgradient.io/</w:t>
+        </w:r>
+      </w:hyperlink>
+    </w:p>
+    <w:p>
+      <w:pPr>
+        <w:pStyle w:val="ListParagraph"/>
+        <w:numPr>
+          <w:ilvl w:val="0"/>
+          <w:numId w:val="1"/>
+        </w:numPr>
+      </w:pPr>
+      <w:r>
+        <w:t>^^ GRADIENT WORK</w:t>
+      </w:r>
     </w:p>
     <w:p/>
     <w:sectPr>

</xml_diff>

<commit_message>
serj homepage thumbnail set!
</commit_message>
<xml_diff>
--- a/word-docs/Third eye website tips.docx
+++ b/word-docs/Third eye website tips.docx
@@ -87,7 +87,7 @@
           <w:noProof/>
         </w:rPr>
         <w:drawing>
-          <wp:inline distT="0" distB="0" distL="0" distR="0" wp14:anchorId="5B1AD643" wp14:editId="21E6A498">
+          <wp:inline distT="0" distB="0" distL="0" distR="0" wp14:anchorId="5B1AD643" wp14:editId="72AE2F79">
             <wp:extent cx="4239895" cy="1274445"/>
             <wp:effectExtent l="0" t="0" r="8255" b="1905"/>
             <wp:docPr id="2007855769" name="Picture 3"/>
@@ -412,6 +412,35 @@
       </w:pPr>
       <w:r>
         <w:t>^^ GRADIENT WORK</w:t>
+      </w:r>
+    </w:p>
+    <w:p>
+      <w:pPr>
+        <w:pStyle w:val="ListParagraph"/>
+        <w:numPr>
+          <w:ilvl w:val="0"/>
+          <w:numId w:val="1"/>
+        </w:numPr>
+      </w:pPr>
+      <w:hyperlink r:id="rId12" w:history="1">
+        <w:r>
+          <w:rPr>
+            <w:rStyle w:val="Hyperlink"/>
+          </w:rPr>
+          <w:t>https://stackoverflow.com/questions/885835/position-an-image-outside-of-its-container</w:t>
+        </w:r>
+      </w:hyperlink>
+    </w:p>
+    <w:p>
+      <w:pPr>
+        <w:pStyle w:val="ListParagraph"/>
+        <w:numPr>
+          <w:ilvl w:val="0"/>
+          <w:numId w:val="1"/>
+        </w:numPr>
+      </w:pPr>
+      <w:r>
+        <w:t xml:space="preserve">^^ Positioning serj outside the flexbox div LOL </w:t>
       </w:r>
     </w:p>
     <w:p/>

</xml_diff>

<commit_message>
add basic comic menu page setup
</commit_message>
<xml_diff>
--- a/word-docs/Third eye website tips.docx
+++ b/word-docs/Third eye website tips.docx
@@ -87,7 +87,7 @@
           <w:noProof/>
         </w:rPr>
         <w:drawing>
-          <wp:inline distT="0" distB="0" distL="0" distR="0" wp14:anchorId="5B1AD643" wp14:editId="72AE2F79">
+          <wp:inline distT="0" distB="0" distL="0" distR="0" wp14:anchorId="5B1AD643" wp14:editId="1D23BF63">
             <wp:extent cx="4239895" cy="1274445"/>
             <wp:effectExtent l="0" t="0" r="8255" b="1905"/>
             <wp:docPr id="2007855769" name="Picture 3"/>
@@ -442,6 +442,44 @@
       <w:r>
         <w:t xml:space="preserve">^^ Positioning serj outside the flexbox div LOL </w:t>
       </w:r>
+    </w:p>
+    <w:p>
+      <w:pPr>
+        <w:pStyle w:val="ListParagraph"/>
+        <w:numPr>
+          <w:ilvl w:val="0"/>
+          <w:numId w:val="1"/>
+        </w:numPr>
+      </w:pPr>
+      <w:hyperlink r:id="rId13" w:history="1">
+        <w:r>
+          <w:rPr>
+            <w:rStyle w:val="Hyperlink"/>
+          </w:rPr>
+          <w:t>https://web.archive.org/web/19991013044623/http://systemofadown.com:80/fs.html</w:t>
+        </w:r>
+      </w:hyperlink>
+    </w:p>
+    <w:p>
+      <w:pPr>
+        <w:pStyle w:val="ListParagraph"/>
+        <w:numPr>
+          <w:ilvl w:val="0"/>
+          <w:numId w:val="1"/>
+        </w:numPr>
+      </w:pPr>
+      <w:r>
+        <w:t>SOAD OLD HISTORIC FORUMMM &gt;&gt; CLICK ON LINKS&gt;&gt;&gt;&gt; THEN CLICK ON "free thinkers are dangerous"</w:t>
+      </w:r>
+    </w:p>
+    <w:p>
+      <w:pPr>
+        <w:pStyle w:val="ListParagraph"/>
+        <w:numPr>
+          <w:ilvl w:val="0"/>
+          <w:numId w:val="1"/>
+        </w:numPr>
+      </w:pPr>
     </w:p>
     <w:p/>
     <w:sectPr>

</xml_diff>

<commit_message>
add about word doc and improve 90vw for mobile display for comic pages
</commit_message>
<xml_diff>
--- a/word-docs/Third eye website tips.docx
+++ b/word-docs/Third eye website tips.docx
@@ -87,7 +87,7 @@
           <w:noProof/>
         </w:rPr>
         <w:drawing>
-          <wp:inline distT="0" distB="0" distL="0" distR="0" wp14:anchorId="5B1AD643" wp14:editId="1D23BF63">
+          <wp:inline distT="0" distB="0" distL="0" distR="0" wp14:anchorId="5B1AD643" wp14:editId="2754CA80">
             <wp:extent cx="4239895" cy="1274445"/>
             <wp:effectExtent l="0" t="0" r="8255" b="1905"/>
             <wp:docPr id="2007855769" name="Picture 3"/>
@@ -480,6 +480,26 @@
           <w:numId w:val="1"/>
         </w:numPr>
       </w:pPr>
+      <w:hyperlink r:id="rId14" w:history="1">
+        <w:r>
+          <w:rPr>
+            <w:rStyle w:val="Hyperlink"/>
+          </w:rPr>
+          <w:t>https://www.youtube.com/watch?v=2KL-z9A56SQ</w:t>
+        </w:r>
+      </w:hyperlink>
+    </w:p>
+    <w:p>
+      <w:pPr>
+        <w:pStyle w:val="ListParagraph"/>
+        <w:numPr>
+          <w:ilvl w:val="0"/>
+          <w:numId w:val="1"/>
+        </w:numPr>
+      </w:pPr>
+      <w:r>
+        <w:t>Heavenly super fast easy guide to media queries in CSS (aka how I mobile format)</w:t>
+      </w:r>
     </w:p>
     <w:p/>
     <w:sectPr>

</xml_diff>

<commit_message>
remove extra a (link blue space) that resides under linked images in divs
</commit_message>
<xml_diff>
--- a/word-docs/Third eye website tips.docx
+++ b/word-docs/Third eye website tips.docx
@@ -71,7 +71,15 @@
         <w:t>Copied</w:t>
       </w:r>
       <w:r>
-        <w:t xml:space="preserve"> main ttf file from into project file into a folder called “fonts” (second level)</w:t>
+        <w:t xml:space="preserve"> main </w:t>
+      </w:r>
+      <w:proofErr w:type="spellStart"/>
+      <w:r>
+        <w:t>ttf</w:t>
+      </w:r>
+      <w:proofErr w:type="spellEnd"/>
+      <w:r>
+        <w:t xml:space="preserve"> file from into project file into a folder called “fonts” (second level)</w:t>
       </w:r>
     </w:p>
     <w:p>
@@ -87,7 +95,7 @@
           <w:noProof/>
         </w:rPr>
         <w:drawing>
-          <wp:inline distT="0" distB="0" distL="0" distR="0" wp14:anchorId="5B1AD643" wp14:editId="2754CA80">
+          <wp:inline distT="0" distB="0" distL="0" distR="0" wp14:anchorId="5B1AD643" wp14:editId="7F45037D">
             <wp:extent cx="4239895" cy="1274445"/>
             <wp:effectExtent l="0" t="0" r="8255" b="1905"/>
             <wp:docPr id="2007855769" name="Picture 3"/>
@@ -145,7 +153,15 @@
         </w:numPr>
       </w:pPr>
       <w:r>
-        <w:t>Linked it in css using font-family (just named it treefrog)</w:t>
+        <w:t xml:space="preserve">Linked it in </w:t>
+      </w:r>
+      <w:proofErr w:type="spellStart"/>
+      <w:r>
+        <w:t>css</w:t>
+      </w:r>
+      <w:proofErr w:type="spellEnd"/>
+      <w:r>
+        <w:t xml:space="preserve"> using font-family (just named it treefrog)</w:t>
       </w:r>
     </w:p>
     <w:p>
@@ -216,7 +232,15 @@
         </w:numPr>
       </w:pPr>
       <w:r>
-        <w:t>Then updated a css h3 attribute with treefrog</w:t>
+        <w:t xml:space="preserve">Then updated a </w:t>
+      </w:r>
+      <w:proofErr w:type="spellStart"/>
+      <w:r>
+        <w:t>css</w:t>
+      </w:r>
+      <w:proofErr w:type="spellEnd"/>
+      <w:r>
+        <w:t xml:space="preserve"> h3 attribute with treefrog</w:t>
       </w:r>
     </w:p>
     <w:p>
@@ -440,7 +464,15 @@
         </w:numPr>
       </w:pPr>
       <w:r>
-        <w:t xml:space="preserve">^^ Positioning serj outside the flexbox div LOL </w:t>
+        <w:t xml:space="preserve">^^ Positioning </w:t>
+      </w:r>
+      <w:proofErr w:type="spellStart"/>
+      <w:r>
+        <w:t>serj</w:t>
+      </w:r>
+      <w:proofErr w:type="spellEnd"/>
+      <w:r>
+        <w:t xml:space="preserve"> outside the flexbox div LOL </w:t>
       </w:r>
     </w:p>
     <w:p>
@@ -498,10 +530,443 @@
         </w:numPr>
       </w:pPr>
       <w:r>
-        <w:t>Heavenly super fast easy guide to media queries in CSS (aka how I mobile format)</w:t>
-      </w:r>
-    </w:p>
-    <w:p/>
+        <w:t xml:space="preserve">Heavenly </w:t>
+      </w:r>
+      <w:proofErr w:type="spellStart"/>
+      <w:r>
+        <w:t>super fast</w:t>
+      </w:r>
+      <w:proofErr w:type="spellEnd"/>
+      <w:r>
+        <w:t xml:space="preserve"> easy guide to media queries in CSS (aka how I mobile format)</w:t>
+      </w:r>
+    </w:p>
+    <w:p>
+      <w:pPr>
+        <w:pStyle w:val="ListParagraph"/>
+        <w:numPr>
+          <w:ilvl w:val="0"/>
+          <w:numId w:val="1"/>
+        </w:numPr>
+      </w:pPr>
+      <w:r>
+        <w:lastRenderedPageBreak/>
+        <w:t>Making an image within a div fit to the div</w:t>
+      </w:r>
+    </w:p>
+    <w:p>
+      <w:pPr>
+        <w:pStyle w:val="ListParagraph"/>
+        <w:numPr>
+          <w:ilvl w:val="0"/>
+          <w:numId w:val="1"/>
+        </w:numPr>
+      </w:pPr>
+      <w:hyperlink r:id="rId15" w:history="1">
+        <w:r>
+          <w:rPr>
+            <w:rStyle w:val="Hyperlink"/>
+          </w:rPr>
+          <w:t>https://github.com/Elegant-Geek/third-eye/commit/24bc66ace43551bd3a2292d16cf6375dc0f3bf64</w:t>
+        </w:r>
+      </w:hyperlink>
+    </w:p>
+    <w:p>
+      <w:pPr>
+        <w:pStyle w:val="ListParagraph"/>
+        <w:numPr>
+          <w:ilvl w:val="0"/>
+          <w:numId w:val="1"/>
+        </w:numPr>
+      </w:pPr>
+      <w:r>
+        <w:rPr>
+          <w:noProof/>
+        </w:rPr>
+        <w:drawing>
+          <wp:inline distT="0" distB="0" distL="0" distR="0" wp14:anchorId="61F1FDE4" wp14:editId="04378976">
+            <wp:extent cx="5137608" cy="1744744"/>
+            <wp:effectExtent l="0" t="0" r="6350" b="8255"/>
+            <wp:docPr id="505212587" name="Picture 1"/>
+            <wp:cNvGraphicFramePr>
+              <a:graphicFrameLocks xmlns:a="http://schemas.openxmlformats.org/drawingml/2006/main" noChangeAspect="1"/>
+            </wp:cNvGraphicFramePr>
+            <a:graphic xmlns:a="http://schemas.openxmlformats.org/drawingml/2006/main">
+              <a:graphicData uri="http://schemas.openxmlformats.org/drawingml/2006/picture">
+                <pic:pic xmlns:pic="http://schemas.openxmlformats.org/drawingml/2006/picture">
+                  <pic:nvPicPr>
+                    <pic:cNvPr id="0" name="Picture 1"/>
+                    <pic:cNvPicPr>
+                      <a:picLocks noChangeAspect="1" noChangeArrowheads="1"/>
+                    </pic:cNvPicPr>
+                  </pic:nvPicPr>
+                  <pic:blipFill>
+                    <a:blip r:embed="rId16" cstate="print">
+                      <a:extLst>
+                        <a:ext uri="{28A0092B-C50C-407E-A947-70E740481C1C}">
+                          <a14:useLocalDpi xmlns:a14="http://schemas.microsoft.com/office/drawing/2010/main" val="0"/>
+                        </a:ext>
+                      </a:extLst>
+                    </a:blip>
+                    <a:srcRect/>
+                    <a:stretch>
+                      <a:fillRect/>
+                    </a:stretch>
+                  </pic:blipFill>
+                  <pic:spPr bwMode="auto">
+                    <a:xfrm>
+                      <a:off x="0" y="0"/>
+                      <a:ext cx="5174566" cy="1757295"/>
+                    </a:xfrm>
+                    <a:prstGeom prst="rect">
+                      <a:avLst/>
+                    </a:prstGeom>
+                    <a:noFill/>
+                    <a:ln>
+                      <a:noFill/>
+                    </a:ln>
+                  </pic:spPr>
+                </pic:pic>
+              </a:graphicData>
+            </a:graphic>
+          </wp:inline>
+        </w:drawing>
+      </w:r>
+    </w:p>
+    <w:p>
+      <w:pPr>
+        <w:pStyle w:val="ListParagraph"/>
+        <w:numPr>
+          <w:ilvl w:val="0"/>
+          <w:numId w:val="1"/>
+        </w:numPr>
+      </w:pPr>
+      <w:r>
+        <w:t>Removing extra blue stuff from under an image with a link embedded</w:t>
+      </w:r>
+    </w:p>
+    <w:p>
+      <w:pPr>
+        <w:pStyle w:val="ListParagraph"/>
+        <w:numPr>
+          <w:ilvl w:val="0"/>
+          <w:numId w:val="1"/>
+        </w:numPr>
+      </w:pPr>
+      <w:r>
+        <w:rPr>
+          <w:noProof/>
+        </w:rPr>
+        <w:drawing>
+          <wp:inline distT="0" distB="0" distL="0" distR="0" wp14:anchorId="6BB78923" wp14:editId="0110FFF2">
+            <wp:extent cx="4326903" cy="2426541"/>
+            <wp:effectExtent l="0" t="0" r="0" b="0"/>
+            <wp:docPr id="1833331396" name="Picture 1"/>
+            <wp:cNvGraphicFramePr>
+              <a:graphicFrameLocks xmlns:a="http://schemas.openxmlformats.org/drawingml/2006/main" noChangeAspect="1"/>
+            </wp:cNvGraphicFramePr>
+            <a:graphic xmlns:a="http://schemas.openxmlformats.org/drawingml/2006/main">
+              <a:graphicData uri="http://schemas.openxmlformats.org/drawingml/2006/picture">
+                <pic:pic xmlns:pic="http://schemas.openxmlformats.org/drawingml/2006/picture">
+                  <pic:nvPicPr>
+                    <pic:cNvPr id="0" name="Picture 1"/>
+                    <pic:cNvPicPr>
+                      <a:picLocks noChangeAspect="1" noChangeArrowheads="1"/>
+                    </pic:cNvPicPr>
+                  </pic:nvPicPr>
+                  <pic:blipFill>
+                    <a:blip r:embed="rId17" cstate="print">
+                      <a:extLst>
+                        <a:ext uri="{28A0092B-C50C-407E-A947-70E740481C1C}">
+                          <a14:useLocalDpi xmlns:a14="http://schemas.microsoft.com/office/drawing/2010/main" val="0"/>
+                        </a:ext>
+                      </a:extLst>
+                    </a:blip>
+                    <a:srcRect/>
+                    <a:stretch>
+                      <a:fillRect/>
+                    </a:stretch>
+                  </pic:blipFill>
+                  <pic:spPr bwMode="auto">
+                    <a:xfrm>
+                      <a:off x="0" y="0"/>
+                      <a:ext cx="4337564" cy="2432520"/>
+                    </a:xfrm>
+                    <a:prstGeom prst="rect">
+                      <a:avLst/>
+                    </a:prstGeom>
+                    <a:noFill/>
+                    <a:ln>
+                      <a:noFill/>
+                    </a:ln>
+                  </pic:spPr>
+                </pic:pic>
+              </a:graphicData>
+            </a:graphic>
+          </wp:inline>
+        </w:drawing>
+      </w:r>
+    </w:p>
+    <w:p>
+      <w:pPr>
+        <w:pStyle w:val="ListParagraph"/>
+        <w:numPr>
+          <w:ilvl w:val="0"/>
+          <w:numId w:val="1"/>
+        </w:numPr>
+      </w:pPr>
+      <w:hyperlink r:id="rId18" w:history="1">
+        <w:r>
+          <w:rPr>
+            <w:rStyle w:val="Hyperlink"/>
+          </w:rPr>
+          <w:t>https://stackoverflow.com/questions/27698166/link-extends-to-space-outside-of-image</w:t>
+        </w:r>
+      </w:hyperlink>
+    </w:p>
+    <w:p>
+      <w:pPr>
+        <w:pStyle w:val="ListParagraph"/>
+        <w:numPr>
+          <w:ilvl w:val="0"/>
+          <w:numId w:val="1"/>
+        </w:numPr>
+      </w:pPr>
+      <w:r>
+        <w:rPr>
+          <w:noProof/>
+        </w:rPr>
+        <w:drawing>
+          <wp:inline distT="0" distB="0" distL="0" distR="0" wp14:anchorId="54987868" wp14:editId="7DB0A67D">
+            <wp:extent cx="2007235" cy="2127316"/>
+            <wp:effectExtent l="0" t="0" r="0" b="6350"/>
+            <wp:docPr id="717142059" name="Picture 2"/>
+            <wp:cNvGraphicFramePr>
+              <a:graphicFrameLocks xmlns:a="http://schemas.openxmlformats.org/drawingml/2006/main" noChangeAspect="1"/>
+            </wp:cNvGraphicFramePr>
+            <a:graphic xmlns:a="http://schemas.openxmlformats.org/drawingml/2006/main">
+              <a:graphicData uri="http://schemas.openxmlformats.org/drawingml/2006/picture">
+                <pic:pic xmlns:pic="http://schemas.openxmlformats.org/drawingml/2006/picture">
+                  <pic:nvPicPr>
+                    <pic:cNvPr id="0" name="Picture 2"/>
+                    <pic:cNvPicPr>
+                      <a:picLocks noChangeAspect="1" noChangeArrowheads="1"/>
+                    </pic:cNvPicPr>
+                  </pic:nvPicPr>
+                  <pic:blipFill rotWithShape="1">
+                    <a:blip r:embed="rId19" cstate="print">
+                      <a:extLst>
+                        <a:ext uri="{28A0092B-C50C-407E-A947-70E740481C1C}">
+                          <a14:useLocalDpi xmlns:a14="http://schemas.microsoft.com/office/drawing/2010/main" val="0"/>
+                        </a:ext>
+                      </a:extLst>
+                    </a:blip>
+                    <a:srcRect l="24435" t="6150" r="23221" b="5252"/>
+                    <a:stretch/>
+                  </pic:blipFill>
+                  <pic:spPr bwMode="auto">
+                    <a:xfrm>
+                      <a:off x="0" y="0"/>
+                      <a:ext cx="2011294" cy="2131618"/>
+                    </a:xfrm>
+                    <a:prstGeom prst="rect">
+                      <a:avLst/>
+                    </a:prstGeom>
+                    <a:noFill/>
+                    <a:ln>
+                      <a:noFill/>
+                    </a:ln>
+                    <a:extLst>
+                      <a:ext uri="{53640926-AAD7-44D8-BBD7-CCE9431645EC}">
+                        <a14:shadowObscured xmlns:a14="http://schemas.microsoft.com/office/drawing/2010/main"/>
+                      </a:ext>
+                    </a:extLst>
+                  </pic:spPr>
+                </pic:pic>
+              </a:graphicData>
+            </a:graphic>
+          </wp:inline>
+        </w:drawing>
+      </w:r>
+      <w:r>
+        <w:t xml:space="preserve">     </w:t>
+      </w:r>
+      <w:r>
+        <w:rPr>
+          <w:noProof/>
+        </w:rPr>
+        <w:drawing>
+          <wp:inline distT="0" distB="0" distL="0" distR="0" wp14:anchorId="090EC00B" wp14:editId="6C61DABA">
+            <wp:extent cx="1998483" cy="2142860"/>
+            <wp:effectExtent l="0" t="0" r="1905" b="0"/>
+            <wp:docPr id="970885079" name="Picture 4" descr="A black and red poster with a black background&#10;&#10;Description automatically generated with medium confidence"/>
+            <wp:cNvGraphicFramePr>
+              <a:graphicFrameLocks xmlns:a="http://schemas.openxmlformats.org/drawingml/2006/main" noChangeAspect="1"/>
+            </wp:cNvGraphicFramePr>
+            <a:graphic xmlns:a="http://schemas.openxmlformats.org/drawingml/2006/main">
+              <a:graphicData uri="http://schemas.openxmlformats.org/drawingml/2006/picture">
+                <pic:pic xmlns:pic="http://schemas.openxmlformats.org/drawingml/2006/picture">
+                  <pic:nvPicPr>
+                    <pic:cNvPr id="970885079" name="Picture 4" descr="A black and red poster with a black background&#10;&#10;Description automatically generated with medium confidence"/>
+                    <pic:cNvPicPr>
+                      <a:picLocks noChangeAspect="1" noChangeArrowheads="1"/>
+                    </pic:cNvPicPr>
+                  </pic:nvPicPr>
+                  <pic:blipFill rotWithShape="1">
+                    <a:blip r:embed="rId20" cstate="print">
+                      <a:extLst>
+                        <a:ext uri="{28A0092B-C50C-407E-A947-70E740481C1C}">
+                          <a14:useLocalDpi xmlns:a14="http://schemas.microsoft.com/office/drawing/2010/main" val="0"/>
+                        </a:ext>
+                      </a:extLst>
+                    </a:blip>
+                    <a:srcRect l="23986" t="5730" r="13857" b="6328"/>
+                    <a:stretch/>
+                  </pic:blipFill>
+                  <pic:spPr bwMode="auto">
+                    <a:xfrm>
+                      <a:off x="0" y="0"/>
+                      <a:ext cx="2010756" cy="2156019"/>
+                    </a:xfrm>
+                    <a:prstGeom prst="rect">
+                      <a:avLst/>
+                    </a:prstGeom>
+                    <a:noFill/>
+                    <a:ln>
+                      <a:noFill/>
+                    </a:ln>
+                    <a:extLst>
+                      <a:ext uri="{53640926-AAD7-44D8-BBD7-CCE9431645EC}">
+                        <a14:shadowObscured xmlns:a14="http://schemas.microsoft.com/office/drawing/2010/main"/>
+                      </a:ext>
+                    </a:extLst>
+                  </pic:spPr>
+                </pic:pic>
+              </a:graphicData>
+            </a:graphic>
+          </wp:inline>
+        </w:drawing>
+      </w:r>
+    </w:p>
+    <w:p>
+      <w:pPr>
+        <w:pStyle w:val="ListParagraph"/>
+        <w:numPr>
+          <w:ilvl w:val="0"/>
+          <w:numId w:val="1"/>
+        </w:numPr>
+      </w:pPr>
+      <w:r>
+        <w:t>BEFORE AND AFTER YAY</w:t>
+      </w:r>
+    </w:p>
+    <w:p>
+      <w:pPr>
+        <w:pStyle w:val="ListParagraph"/>
+      </w:pPr>
+      <w:r>
+        <w:rPr>
+          <w:noProof/>
+        </w:rPr>
+        <w:drawing>
+          <wp:inline distT="0" distB="0" distL="0" distR="0" wp14:anchorId="5227FF67" wp14:editId="346045C8">
+            <wp:extent cx="1889222" cy="465056"/>
+            <wp:effectExtent l="0" t="0" r="0" b="0"/>
+            <wp:docPr id="1235493359" name="Picture 3"/>
+            <wp:cNvGraphicFramePr>
+              <a:graphicFrameLocks xmlns:a="http://schemas.openxmlformats.org/drawingml/2006/main" noChangeAspect="1"/>
+            </wp:cNvGraphicFramePr>
+            <a:graphic xmlns:a="http://schemas.openxmlformats.org/drawingml/2006/main">
+              <a:graphicData uri="http://schemas.openxmlformats.org/drawingml/2006/picture">
+                <pic:pic xmlns:pic="http://schemas.openxmlformats.org/drawingml/2006/picture">
+                  <pic:nvPicPr>
+                    <pic:cNvPr id="0" name="Picture 3"/>
+                    <pic:cNvPicPr>
+                      <a:picLocks noChangeAspect="1" noChangeArrowheads="1"/>
+                    </pic:cNvPicPr>
+                  </pic:nvPicPr>
+                  <pic:blipFill rotWithShape="1">
+                    <a:blip r:embed="rId21" cstate="print">
+                      <a:extLst>
+                        <a:ext uri="{28A0092B-C50C-407E-A947-70E740481C1C}">
+                          <a14:useLocalDpi xmlns:a14="http://schemas.microsoft.com/office/drawing/2010/main" val="0"/>
+                        </a:ext>
+                      </a:extLst>
+                    </a:blip>
+                    <a:srcRect b="30814"/>
+                    <a:stretch/>
+                  </pic:blipFill>
+                  <pic:spPr bwMode="auto">
+                    <a:xfrm>
+                      <a:off x="0" y="0"/>
+                      <a:ext cx="1941084" cy="477822"/>
+                    </a:xfrm>
+                    <a:prstGeom prst="rect">
+                      <a:avLst/>
+                    </a:prstGeom>
+                    <a:noFill/>
+                    <a:ln>
+                      <a:noFill/>
+                    </a:ln>
+                    <a:extLst>
+                      <a:ext uri="{53640926-AAD7-44D8-BBD7-CCE9431645EC}">
+                        <a14:shadowObscured xmlns:a14="http://schemas.microsoft.com/office/drawing/2010/main"/>
+                      </a:ext>
+                    </a:extLst>
+                  </pic:spPr>
+                </pic:pic>
+              </a:graphicData>
+            </a:graphic>
+          </wp:inline>
+        </w:drawing>
+      </w:r>
+      <w:r>
+        <w:t xml:space="preserve"> </w:t>
+      </w:r>
+    </w:p>
+    <w:p>
+      <w:pPr>
+        <w:pStyle w:val="ListParagraph"/>
+        <w:numPr>
+          <w:ilvl w:val="0"/>
+          <w:numId w:val="1"/>
+        </w:numPr>
+      </w:pPr>
+      <w:r>
+        <w:t>^</w:t>
+      </w:r>
+      <w:proofErr w:type="gramStart"/>
+      <w:r>
+        <w:t xml:space="preserve">^ </w:t>
+      </w:r>
+      <w:r>
+        <w:t xml:space="preserve"> just</w:t>
+      </w:r>
+      <w:proofErr w:type="gramEnd"/>
+      <w:r>
+        <w:t xml:space="preserve"> plopped this somewhere near the top of my </w:t>
+      </w:r>
+      <w:proofErr w:type="spellStart"/>
+      <w:r>
+        <w:t>css</w:t>
+      </w:r>
+      <w:proofErr w:type="spellEnd"/>
+      <w:r>
+        <w:t xml:space="preserve"> f</w:t>
+      </w:r>
+      <w:r>
+        <w:t>ile yay</w:t>
+      </w:r>
+    </w:p>
+    <w:p>
+      <w:pPr>
+        <w:pStyle w:val="ListParagraph"/>
+        <w:numPr>
+          <w:ilvl w:val="0"/>
+          <w:numId w:val="1"/>
+        </w:numPr>
+      </w:pPr>
+    </w:p>
     <w:sectPr>
       <w:pgSz w:w="12240" w:h="15840"/>
       <w:pgMar w:top="1440" w:right="1440" w:bottom="1440" w:left="1440" w:header="720" w:footer="720" w:gutter="0"/>

</xml_diff>

<commit_message>
update description of band on homepage and end time log documentation for the day
</commit_message>
<xml_diff>
--- a/word-docs/Third eye website tips.docx
+++ b/word-docs/Third eye website tips.docx
@@ -71,15 +71,7 @@
         <w:t>Copied</w:t>
       </w:r>
       <w:r>
-        <w:t xml:space="preserve"> main </w:t>
-      </w:r>
-      <w:proofErr w:type="spellStart"/>
-      <w:r>
-        <w:t>ttf</w:t>
-      </w:r>
-      <w:proofErr w:type="spellEnd"/>
-      <w:r>
-        <w:t xml:space="preserve"> file from into project file into a folder called “fonts” (second level)</w:t>
+        <w:t xml:space="preserve"> main ttf file from into project file into a folder called “fonts” (second level)</w:t>
       </w:r>
     </w:p>
     <w:p>
@@ -95,7 +87,7 @@
           <w:noProof/>
         </w:rPr>
         <w:drawing>
-          <wp:inline distT="0" distB="0" distL="0" distR="0" wp14:anchorId="5B1AD643" wp14:editId="7F45037D">
+          <wp:inline distT="0" distB="0" distL="0" distR="0" wp14:anchorId="5B1AD643" wp14:editId="7920425F">
             <wp:extent cx="4239895" cy="1274445"/>
             <wp:effectExtent l="0" t="0" r="8255" b="1905"/>
             <wp:docPr id="2007855769" name="Picture 3"/>
@@ -153,15 +145,7 @@
         </w:numPr>
       </w:pPr>
       <w:r>
-        <w:t xml:space="preserve">Linked it in </w:t>
-      </w:r>
-      <w:proofErr w:type="spellStart"/>
-      <w:r>
-        <w:t>css</w:t>
-      </w:r>
-      <w:proofErr w:type="spellEnd"/>
-      <w:r>
-        <w:t xml:space="preserve"> using font-family (just named it treefrog)</w:t>
+        <w:t>Linked it in css using font-family (just named it treefrog)</w:t>
       </w:r>
     </w:p>
     <w:p>
@@ -232,15 +216,7 @@
         </w:numPr>
       </w:pPr>
       <w:r>
-        <w:t xml:space="preserve">Then updated a </w:t>
-      </w:r>
-      <w:proofErr w:type="spellStart"/>
-      <w:r>
-        <w:t>css</w:t>
-      </w:r>
-      <w:proofErr w:type="spellEnd"/>
-      <w:r>
-        <w:t xml:space="preserve"> h3 attribute with treefrog</w:t>
+        <w:t>Then updated a css h3 attribute with treefrog</w:t>
       </w:r>
     </w:p>
     <w:p>
@@ -464,15 +440,7 @@
         </w:numPr>
       </w:pPr>
       <w:r>
-        <w:t xml:space="preserve">^^ Positioning </w:t>
-      </w:r>
-      <w:proofErr w:type="spellStart"/>
-      <w:r>
-        <w:t>serj</w:t>
-      </w:r>
-      <w:proofErr w:type="spellEnd"/>
-      <w:r>
-        <w:t xml:space="preserve"> outside the flexbox div LOL </w:t>
+        <w:t xml:space="preserve">^^ Positioning serj outside the flexbox div LOL </w:t>
       </w:r>
     </w:p>
     <w:p>
@@ -530,15 +498,7 @@
         </w:numPr>
       </w:pPr>
       <w:r>
-        <w:t xml:space="preserve">Heavenly </w:t>
-      </w:r>
-      <w:proofErr w:type="spellStart"/>
-      <w:r>
-        <w:t>super fast</w:t>
-      </w:r>
-      <w:proofErr w:type="spellEnd"/>
-      <w:r>
-        <w:t xml:space="preserve"> easy guide to media queries in CSS (aka how I mobile format)</w:t>
+        <w:t>Heavenly super fast easy guide to media queries in CSS (aka how I mobile format)</w:t>
       </w:r>
     </w:p>
     <w:p>
@@ -584,7 +544,7 @@
           <w:noProof/>
         </w:rPr>
         <w:drawing>
-          <wp:inline distT="0" distB="0" distL="0" distR="0" wp14:anchorId="61F1FDE4" wp14:editId="04378976">
+          <wp:inline distT="0" distB="0" distL="0" distR="0" wp14:anchorId="61F1FDE4" wp14:editId="4695BA7E">
             <wp:extent cx="5137608" cy="1744744"/>
             <wp:effectExtent l="0" t="0" r="6350" b="8255"/>
             <wp:docPr id="505212587" name="Picture 1"/>
@@ -642,7 +602,10 @@
         </w:numPr>
       </w:pPr>
       <w:r>
-        <w:t>Removing extra blue stuff from under an image with a link embedded</w:t>
+        <w:t>BELOW HOWEVER IS A CAVEAT / EXCEPTION:</w:t>
+      </w:r>
+      <w:r>
+        <w:t xml:space="preserve"> if link (a is wrapped around / included with the image, ignore the stuff above.)</w:t>
       </w:r>
     </w:p>
     <w:p>
@@ -658,10 +621,10 @@
           <w:noProof/>
         </w:rPr>
         <w:drawing>
-          <wp:inline distT="0" distB="0" distL="0" distR="0" wp14:anchorId="6BB78923" wp14:editId="0110FFF2">
-            <wp:extent cx="4326903" cy="2426541"/>
-            <wp:effectExtent l="0" t="0" r="0" b="0"/>
-            <wp:docPr id="1833331396" name="Picture 1"/>
+          <wp:inline distT="0" distB="0" distL="0" distR="0" wp14:anchorId="4551175D" wp14:editId="247A3137">
+            <wp:extent cx="5618480" cy="3208020"/>
+            <wp:effectExtent l="0" t="0" r="1270" b="0"/>
+            <wp:docPr id="425852376" name="Picture 1"/>
             <wp:cNvGraphicFramePr>
               <a:graphicFrameLocks xmlns:a="http://schemas.openxmlformats.org/drawingml/2006/main" noChangeAspect="1"/>
             </wp:cNvGraphicFramePr>
@@ -690,7 +653,7 @@
                   <pic:spPr bwMode="auto">
                     <a:xfrm>
                       <a:off x="0" y="0"/>
-                      <a:ext cx="4337564" cy="2432520"/>
+                      <a:ext cx="5618480" cy="3208020"/>
                     </a:xfrm>
                     <a:prstGeom prst="rect">
                       <a:avLst/>
@@ -715,7 +678,96 @@
           <w:numId w:val="1"/>
         </w:numPr>
       </w:pPr>
-      <w:hyperlink r:id="rId18" w:history="1">
+    </w:p>
+    <w:p>
+      <w:r>
+        <w:br w:type="page"/>
+      </w:r>
+    </w:p>
+    <w:p>
+      <w:pPr>
+        <w:pStyle w:val="ListParagraph"/>
+        <w:numPr>
+          <w:ilvl w:val="0"/>
+          <w:numId w:val="1"/>
+        </w:numPr>
+      </w:pPr>
+      <w:r>
+        <w:lastRenderedPageBreak/>
+        <w:t>Removing extra blue stuff from under an image with a link embedded</w:t>
+      </w:r>
+    </w:p>
+    <w:p>
+      <w:pPr>
+        <w:pStyle w:val="ListParagraph"/>
+        <w:numPr>
+          <w:ilvl w:val="0"/>
+          <w:numId w:val="1"/>
+        </w:numPr>
+      </w:pPr>
+      <w:r>
+        <w:rPr>
+          <w:noProof/>
+        </w:rPr>
+        <w:drawing>
+          <wp:inline distT="0" distB="0" distL="0" distR="0" wp14:anchorId="6BB78923" wp14:editId="52D3DAB5">
+            <wp:extent cx="4864231" cy="2727877"/>
+            <wp:effectExtent l="0" t="0" r="0" b="0"/>
+            <wp:docPr id="1833331396" name="Picture 1"/>
+            <wp:cNvGraphicFramePr>
+              <a:graphicFrameLocks xmlns:a="http://schemas.openxmlformats.org/drawingml/2006/main" noChangeAspect="1"/>
+            </wp:cNvGraphicFramePr>
+            <a:graphic xmlns:a="http://schemas.openxmlformats.org/drawingml/2006/main">
+              <a:graphicData uri="http://schemas.openxmlformats.org/drawingml/2006/picture">
+                <pic:pic xmlns:pic="http://schemas.openxmlformats.org/drawingml/2006/picture">
+                  <pic:nvPicPr>
+                    <pic:cNvPr id="0" name="Picture 1"/>
+                    <pic:cNvPicPr>
+                      <a:picLocks noChangeAspect="1" noChangeArrowheads="1"/>
+                    </pic:cNvPicPr>
+                  </pic:nvPicPr>
+                  <pic:blipFill>
+                    <a:blip r:embed="rId18" cstate="print">
+                      <a:extLst>
+                        <a:ext uri="{28A0092B-C50C-407E-A947-70E740481C1C}">
+                          <a14:useLocalDpi xmlns:a14="http://schemas.microsoft.com/office/drawing/2010/main" val="0"/>
+                        </a:ext>
+                      </a:extLst>
+                    </a:blip>
+                    <a:srcRect/>
+                    <a:stretch>
+                      <a:fillRect/>
+                    </a:stretch>
+                  </pic:blipFill>
+                  <pic:spPr bwMode="auto">
+                    <a:xfrm>
+                      <a:off x="0" y="0"/>
+                      <a:ext cx="4885178" cy="2739624"/>
+                    </a:xfrm>
+                    <a:prstGeom prst="rect">
+                      <a:avLst/>
+                    </a:prstGeom>
+                    <a:noFill/>
+                    <a:ln>
+                      <a:noFill/>
+                    </a:ln>
+                  </pic:spPr>
+                </pic:pic>
+              </a:graphicData>
+            </a:graphic>
+          </wp:inline>
+        </w:drawing>
+      </w:r>
+    </w:p>
+    <w:p>
+      <w:pPr>
+        <w:pStyle w:val="ListParagraph"/>
+        <w:numPr>
+          <w:ilvl w:val="0"/>
+          <w:numId w:val="1"/>
+        </w:numPr>
+      </w:pPr>
+      <w:hyperlink r:id="rId19" w:history="1">
         <w:r>
           <w:rPr>
             <w:rStyle w:val="Hyperlink"/>
@@ -737,9 +789,9 @@
           <w:noProof/>
         </w:rPr>
         <w:drawing>
-          <wp:inline distT="0" distB="0" distL="0" distR="0" wp14:anchorId="54987868" wp14:editId="7DB0A67D">
-            <wp:extent cx="2007235" cy="2127316"/>
-            <wp:effectExtent l="0" t="0" r="0" b="6350"/>
+          <wp:inline distT="0" distB="0" distL="0" distR="0" wp14:anchorId="54987868" wp14:editId="581AB9B7">
+            <wp:extent cx="2348198" cy="2488676"/>
+            <wp:effectExtent l="0" t="0" r="0" b="6985"/>
             <wp:docPr id="717142059" name="Picture 2"/>
             <wp:cNvGraphicFramePr>
               <a:graphicFrameLocks xmlns:a="http://schemas.openxmlformats.org/drawingml/2006/main" noChangeAspect="1"/>
@@ -754,7 +806,7 @@
                     </pic:cNvPicPr>
                   </pic:nvPicPr>
                   <pic:blipFill rotWithShape="1">
-                    <a:blip r:embed="rId19" cstate="print">
+                    <a:blip r:embed="rId20" cstate="print">
                       <a:extLst>
                         <a:ext uri="{28A0092B-C50C-407E-A947-70E740481C1C}">
                           <a14:useLocalDpi xmlns:a14="http://schemas.microsoft.com/office/drawing/2010/main" val="0"/>
@@ -767,7 +819,7 @@
                   <pic:spPr bwMode="auto">
                     <a:xfrm>
                       <a:off x="0" y="0"/>
-                      <a:ext cx="2011294" cy="2131618"/>
+                      <a:ext cx="2354400" cy="2495249"/>
                     </a:xfrm>
                     <a:prstGeom prst="rect">
                       <a:avLst/>
@@ -796,9 +848,9 @@
           <w:noProof/>
         </w:rPr>
         <w:drawing>
-          <wp:inline distT="0" distB="0" distL="0" distR="0" wp14:anchorId="090EC00B" wp14:editId="6C61DABA">
-            <wp:extent cx="1998483" cy="2142860"/>
-            <wp:effectExtent l="0" t="0" r="1905" b="0"/>
+          <wp:inline distT="0" distB="0" distL="0" distR="0" wp14:anchorId="090EC00B" wp14:editId="077C6118">
+            <wp:extent cx="2312710" cy="2479786"/>
+            <wp:effectExtent l="0" t="0" r="0" b="0"/>
             <wp:docPr id="970885079" name="Picture 4" descr="A black and red poster with a black background&#10;&#10;Description automatically generated with medium confidence"/>
             <wp:cNvGraphicFramePr>
               <a:graphicFrameLocks xmlns:a="http://schemas.openxmlformats.org/drawingml/2006/main" noChangeAspect="1"/>
@@ -813,7 +865,7 @@
                     </pic:cNvPicPr>
                   </pic:nvPicPr>
                   <pic:blipFill rotWithShape="1">
-                    <a:blip r:embed="rId20" cstate="print">
+                    <a:blip r:embed="rId21" cstate="print">
                       <a:extLst>
                         <a:ext uri="{28A0092B-C50C-407E-A947-70E740481C1C}">
                           <a14:useLocalDpi xmlns:a14="http://schemas.microsoft.com/office/drawing/2010/main" val="0"/>
@@ -826,7 +878,7 @@
                   <pic:spPr bwMode="auto">
                     <a:xfrm>
                       <a:off x="0" y="0"/>
-                      <a:ext cx="2010756" cy="2156019"/>
+                      <a:ext cx="2329819" cy="2498131"/>
                     </a:xfrm>
                     <a:prstGeom prst="rect">
                       <a:avLst/>
@@ -869,7 +921,7 @@
           <w:noProof/>
         </w:rPr>
         <w:drawing>
-          <wp:inline distT="0" distB="0" distL="0" distR="0" wp14:anchorId="5227FF67" wp14:editId="346045C8">
+          <wp:inline distT="0" distB="0" distL="0" distR="0" wp14:anchorId="5227FF67" wp14:editId="49FE948D">
             <wp:extent cx="1889222" cy="465056"/>
             <wp:effectExtent l="0" t="0" r="0" b="0"/>
             <wp:docPr id="1235493359" name="Picture 3"/>
@@ -886,7 +938,7 @@
                     </pic:cNvPicPr>
                   </pic:nvPicPr>
                   <pic:blipFill rotWithShape="1">
-                    <a:blip r:embed="rId21" cstate="print">
+                    <a:blip r:embed="rId22" cstate="print">
                       <a:extLst>
                         <a:ext uri="{28A0092B-C50C-407E-A947-70E740481C1C}">
                           <a14:useLocalDpi xmlns:a14="http://schemas.microsoft.com/office/drawing/2010/main" val="0"/>
@@ -933,26 +985,10 @@
         </w:numPr>
       </w:pPr>
       <w:r>
-        <w:t>^</w:t>
-      </w:r>
-      <w:proofErr w:type="gramStart"/>
-      <w:r>
-        <w:t xml:space="preserve">^ </w:t>
-      </w:r>
-      <w:r>
-        <w:t xml:space="preserve"> just</w:t>
-      </w:r>
-      <w:proofErr w:type="gramEnd"/>
-      <w:r>
-        <w:t xml:space="preserve"> plopped this somewhere near the top of my </w:t>
-      </w:r>
-      <w:proofErr w:type="spellStart"/>
-      <w:r>
-        <w:t>css</w:t>
-      </w:r>
-      <w:proofErr w:type="spellEnd"/>
-      <w:r>
-        <w:t xml:space="preserve"> f</w:t>
+        <w:t xml:space="preserve">^^ </w:t>
+      </w:r>
+      <w:r>
+        <w:t xml:space="preserve"> just plopped this somewhere near the top of my css f</w:t>
       </w:r>
       <w:r>
         <w:t>ile yay</w:t>

</xml_diff>

<commit_message>
border for just top and bottom of a div on the lore page
</commit_message>
<xml_diff>
--- a/word-docs/Third eye website tips.docx
+++ b/word-docs/Third eye website tips.docx
@@ -71,7 +71,15 @@
         <w:t>Copied</w:t>
       </w:r>
       <w:r>
-        <w:t xml:space="preserve"> main ttf file from into project file into a folder called “fonts” (second level)</w:t>
+        <w:t xml:space="preserve"> main </w:t>
+      </w:r>
+      <w:proofErr w:type="spellStart"/>
+      <w:r>
+        <w:t>ttf</w:t>
+      </w:r>
+      <w:proofErr w:type="spellEnd"/>
+      <w:r>
+        <w:t xml:space="preserve"> file from into project file into a folder called “fonts” (second level)</w:t>
       </w:r>
     </w:p>
     <w:p>
@@ -87,7 +95,7 @@
           <w:noProof/>
         </w:rPr>
         <w:drawing>
-          <wp:inline distT="0" distB="0" distL="0" distR="0" wp14:anchorId="5B1AD643" wp14:editId="7920425F">
+          <wp:inline distT="0" distB="0" distL="0" distR="0" wp14:anchorId="5B1AD643" wp14:editId="210E674A">
             <wp:extent cx="4239895" cy="1274445"/>
             <wp:effectExtent l="0" t="0" r="8255" b="1905"/>
             <wp:docPr id="2007855769" name="Picture 3"/>
@@ -145,7 +153,15 @@
         </w:numPr>
       </w:pPr>
       <w:r>
-        <w:t>Linked it in css using font-family (just named it treefrog)</w:t>
+        <w:t xml:space="preserve">Linked it in </w:t>
+      </w:r>
+      <w:proofErr w:type="spellStart"/>
+      <w:r>
+        <w:t>css</w:t>
+      </w:r>
+      <w:proofErr w:type="spellEnd"/>
+      <w:r>
+        <w:t xml:space="preserve"> using font-family (just named it treefrog)</w:t>
       </w:r>
     </w:p>
     <w:p>
@@ -216,7 +232,15 @@
         </w:numPr>
       </w:pPr>
       <w:r>
-        <w:t>Then updated a css h3 attribute with treefrog</w:t>
+        <w:t xml:space="preserve">Then updated a </w:t>
+      </w:r>
+      <w:proofErr w:type="spellStart"/>
+      <w:r>
+        <w:t>css</w:t>
+      </w:r>
+      <w:proofErr w:type="spellEnd"/>
+      <w:r>
+        <w:t xml:space="preserve"> h3 attribute with treefrog</w:t>
       </w:r>
     </w:p>
     <w:p>
@@ -440,7 +464,15 @@
         </w:numPr>
       </w:pPr>
       <w:r>
-        <w:t xml:space="preserve">^^ Positioning serj outside the flexbox div LOL </w:t>
+        <w:t xml:space="preserve">^^ Positioning </w:t>
+      </w:r>
+      <w:proofErr w:type="spellStart"/>
+      <w:r>
+        <w:t>serj</w:t>
+      </w:r>
+      <w:proofErr w:type="spellEnd"/>
+      <w:r>
+        <w:t xml:space="preserve"> outside the flexbox div LOL </w:t>
       </w:r>
     </w:p>
     <w:p>
@@ -498,7 +530,15 @@
         </w:numPr>
       </w:pPr>
       <w:r>
-        <w:t>Heavenly super fast easy guide to media queries in CSS (aka how I mobile format)</w:t>
+        <w:t xml:space="preserve">Heavenly </w:t>
+      </w:r>
+      <w:proofErr w:type="spellStart"/>
+      <w:r>
+        <w:t>super fast</w:t>
+      </w:r>
+      <w:proofErr w:type="spellEnd"/>
+      <w:r>
+        <w:t xml:space="preserve"> easy guide to media queries in CSS (aka how I mobile format)</w:t>
       </w:r>
     </w:p>
     <w:p>
@@ -544,7 +584,7 @@
           <w:noProof/>
         </w:rPr>
         <w:drawing>
-          <wp:inline distT="0" distB="0" distL="0" distR="0" wp14:anchorId="61F1FDE4" wp14:editId="4695BA7E">
+          <wp:inline distT="0" distB="0" distL="0" distR="0" wp14:anchorId="61F1FDE4" wp14:editId="0A595B40">
             <wp:extent cx="5137608" cy="1744744"/>
             <wp:effectExtent l="0" t="0" r="6350" b="8255"/>
             <wp:docPr id="505212587" name="Picture 1"/>
@@ -621,7 +661,7 @@
           <w:noProof/>
         </w:rPr>
         <w:drawing>
-          <wp:inline distT="0" distB="0" distL="0" distR="0" wp14:anchorId="4551175D" wp14:editId="247A3137">
+          <wp:inline distT="0" distB="0" distL="0" distR="0" wp14:anchorId="4551175D" wp14:editId="59D98F3F">
             <wp:extent cx="5618480" cy="3208020"/>
             <wp:effectExtent l="0" t="0" r="1270" b="0"/>
             <wp:docPr id="425852376" name="Picture 1"/>
@@ -921,7 +961,7 @@
           <w:noProof/>
         </w:rPr>
         <w:drawing>
-          <wp:inline distT="0" distB="0" distL="0" distR="0" wp14:anchorId="5227FF67" wp14:editId="49FE948D">
+          <wp:inline distT="0" distB="0" distL="0" distR="0" wp14:anchorId="5227FF67" wp14:editId="1254CA17">
             <wp:extent cx="1889222" cy="465056"/>
             <wp:effectExtent l="0" t="0" r="0" b="0"/>
             <wp:docPr id="1235493359" name="Picture 3"/>
@@ -988,7 +1028,15 @@
         <w:t xml:space="preserve">^^ </w:t>
       </w:r>
       <w:r>
-        <w:t xml:space="preserve"> just plopped this somewhere near the top of my css f</w:t>
+        <w:t xml:space="preserve"> just plopped this somewhere near the top of my </w:t>
+      </w:r>
+      <w:proofErr w:type="spellStart"/>
+      <w:r>
+        <w:t>css</w:t>
+      </w:r>
+      <w:proofErr w:type="spellEnd"/>
+      <w:r>
+        <w:t xml:space="preserve"> f</w:t>
       </w:r>
       <w:r>
         <w:t>ile yay</w:t>
@@ -1002,6 +1050,23 @@
           <w:numId w:val="1"/>
         </w:numPr>
       </w:pPr>
+      <w:r>
+        <w:t>Hey if you have black body like your footer has black space to th</w:t>
+      </w:r>
+      <w:r>
+        <w:t>e</w:t>
+      </w:r>
+      <w:r>
+        <w:t xml:space="preserve"> right </w:t>
+      </w:r>
+      <w:proofErr w:type="spellStart"/>
+      <w:r>
+        <w:t>its</w:t>
+      </w:r>
+      <w:proofErr w:type="spellEnd"/>
+      <w:r>
+        <w:t xml:space="preserve"> because you have a min width or max width of a div that exists to the point that forces stuff to sit or expand outside the main div container / body</w:t>
+      </w:r>
     </w:p>
     <w:sectPr>
       <w:pgSz w:w="12240" w:h="15840"/>

</xml_diff>

<commit_message>
revise materials section to trivia
</commit_message>
<xml_diff>
--- a/word-docs/Third eye website tips.docx
+++ b/word-docs/Third eye website tips.docx
@@ -71,15 +71,7 @@
         <w:t>Copied</w:t>
       </w:r>
       <w:r>
-        <w:t xml:space="preserve"> main </w:t>
-      </w:r>
-      <w:proofErr w:type="spellStart"/>
-      <w:r>
-        <w:t>ttf</w:t>
-      </w:r>
-      <w:proofErr w:type="spellEnd"/>
-      <w:r>
-        <w:t xml:space="preserve"> file from into project file into a folder called “fonts” (second level)</w:t>
+        <w:t xml:space="preserve"> main ttf file from into project file into a folder called “fonts” (second level)</w:t>
       </w:r>
     </w:p>
     <w:p>
@@ -95,7 +87,7 @@
           <w:noProof/>
         </w:rPr>
         <w:drawing>
-          <wp:inline distT="0" distB="0" distL="0" distR="0" wp14:anchorId="5B1AD643" wp14:editId="210E674A">
+          <wp:inline distT="0" distB="0" distL="0" distR="0" wp14:anchorId="5B1AD643" wp14:editId="45E938EB">
             <wp:extent cx="4239895" cy="1274445"/>
             <wp:effectExtent l="0" t="0" r="8255" b="1905"/>
             <wp:docPr id="2007855769" name="Picture 3"/>
@@ -153,15 +145,7 @@
         </w:numPr>
       </w:pPr>
       <w:r>
-        <w:t xml:space="preserve">Linked it in </w:t>
-      </w:r>
-      <w:proofErr w:type="spellStart"/>
-      <w:r>
-        <w:t>css</w:t>
-      </w:r>
-      <w:proofErr w:type="spellEnd"/>
-      <w:r>
-        <w:t xml:space="preserve"> using font-family (just named it treefrog)</w:t>
+        <w:t>Linked it in css using font-family (just named it treefrog)</w:t>
       </w:r>
     </w:p>
     <w:p>
@@ -232,15 +216,7 @@
         </w:numPr>
       </w:pPr>
       <w:r>
-        <w:t xml:space="preserve">Then updated a </w:t>
-      </w:r>
-      <w:proofErr w:type="spellStart"/>
-      <w:r>
-        <w:t>css</w:t>
-      </w:r>
-      <w:proofErr w:type="spellEnd"/>
-      <w:r>
-        <w:t xml:space="preserve"> h3 attribute with treefrog</w:t>
+        <w:t>Then updated a css h3 attribute with treefrog</w:t>
       </w:r>
     </w:p>
     <w:p>
@@ -464,15 +440,7 @@
         </w:numPr>
       </w:pPr>
       <w:r>
-        <w:t xml:space="preserve">^^ Positioning </w:t>
-      </w:r>
-      <w:proofErr w:type="spellStart"/>
-      <w:r>
-        <w:t>serj</w:t>
-      </w:r>
-      <w:proofErr w:type="spellEnd"/>
-      <w:r>
-        <w:t xml:space="preserve"> outside the flexbox div LOL </w:t>
+        <w:t xml:space="preserve">^^ Positioning serj outside the flexbox div LOL </w:t>
       </w:r>
     </w:p>
     <w:p>
@@ -530,15 +498,7 @@
         </w:numPr>
       </w:pPr>
       <w:r>
-        <w:t xml:space="preserve">Heavenly </w:t>
-      </w:r>
-      <w:proofErr w:type="spellStart"/>
-      <w:r>
-        <w:t>super fast</w:t>
-      </w:r>
-      <w:proofErr w:type="spellEnd"/>
-      <w:r>
-        <w:t xml:space="preserve"> easy guide to media queries in CSS (aka how I mobile format)</w:t>
+        <w:t>Heavenly super fast easy guide to media queries in CSS (aka how I mobile format)</w:t>
       </w:r>
     </w:p>
     <w:p>
@@ -584,7 +544,7 @@
           <w:noProof/>
         </w:rPr>
         <w:drawing>
-          <wp:inline distT="0" distB="0" distL="0" distR="0" wp14:anchorId="61F1FDE4" wp14:editId="0A595B40">
+          <wp:inline distT="0" distB="0" distL="0" distR="0" wp14:anchorId="61F1FDE4" wp14:editId="3BABB91C">
             <wp:extent cx="5137608" cy="1744744"/>
             <wp:effectExtent l="0" t="0" r="6350" b="8255"/>
             <wp:docPr id="505212587" name="Picture 1"/>
@@ -661,7 +621,7 @@
           <w:noProof/>
         </w:rPr>
         <w:drawing>
-          <wp:inline distT="0" distB="0" distL="0" distR="0" wp14:anchorId="4551175D" wp14:editId="59D98F3F">
+          <wp:inline distT="0" distB="0" distL="0" distR="0" wp14:anchorId="4551175D" wp14:editId="1C992EF9">
             <wp:extent cx="5618480" cy="3208020"/>
             <wp:effectExtent l="0" t="0" r="1270" b="0"/>
             <wp:docPr id="425852376" name="Picture 1"/>
@@ -961,7 +921,7 @@
           <w:noProof/>
         </w:rPr>
         <w:drawing>
-          <wp:inline distT="0" distB="0" distL="0" distR="0" wp14:anchorId="5227FF67" wp14:editId="1254CA17">
+          <wp:inline distT="0" distB="0" distL="0" distR="0" wp14:anchorId="5227FF67" wp14:editId="1BDA3112">
             <wp:extent cx="1889222" cy="465056"/>
             <wp:effectExtent l="0" t="0" r="0" b="0"/>
             <wp:docPr id="1235493359" name="Picture 3"/>
@@ -1028,15 +988,7 @@
         <w:t xml:space="preserve">^^ </w:t>
       </w:r>
       <w:r>
-        <w:t xml:space="preserve"> just plopped this somewhere near the top of my </w:t>
-      </w:r>
-      <w:proofErr w:type="spellStart"/>
-      <w:r>
-        <w:t>css</w:t>
-      </w:r>
-      <w:proofErr w:type="spellEnd"/>
-      <w:r>
-        <w:t xml:space="preserve"> f</w:t>
+        <w:t xml:space="preserve"> just plopped this somewhere near the top of my css f</w:t>
       </w:r>
       <w:r>
         <w:t>ile yay</w:t>
@@ -1057,15 +1009,81 @@
         <w:t>e</w:t>
       </w:r>
       <w:r>
-        <w:t xml:space="preserve"> right </w:t>
-      </w:r>
-      <w:proofErr w:type="spellStart"/>
-      <w:r>
-        <w:t>its</w:t>
-      </w:r>
-      <w:proofErr w:type="spellEnd"/>
-      <w:r>
-        <w:t xml:space="preserve"> because you have a min width or max width of a div that exists to the point that forces stuff to sit or expand outside the main div container / body</w:t>
+        <w:t xml:space="preserve"> right its because you have a min width or max width of a div that exists to the point that forces stuff to sit or expand outside the main div container / body</w:t>
+      </w:r>
+    </w:p>
+    <w:p>
+      <w:pPr>
+        <w:pStyle w:val="ListParagraph"/>
+        <w:numPr>
+          <w:ilvl w:val="0"/>
+          <w:numId w:val="1"/>
+        </w:numPr>
+      </w:pPr>
+      <w:r>
+        <w:rPr>
+          <w:noProof/>
+        </w:rPr>
+        <w:drawing>
+          <wp:inline distT="0" distB="0" distL="0" distR="0" wp14:anchorId="7AEC8C67" wp14:editId="6BA45EEA">
+            <wp:extent cx="5376545" cy="891540"/>
+            <wp:effectExtent l="0" t="0" r="0" b="3810"/>
+            <wp:docPr id="1709456762" name="Picture 1"/>
+            <wp:cNvGraphicFramePr>
+              <a:graphicFrameLocks xmlns:a="http://schemas.openxmlformats.org/drawingml/2006/main" noChangeAspect="1"/>
+            </wp:cNvGraphicFramePr>
+            <a:graphic xmlns:a="http://schemas.openxmlformats.org/drawingml/2006/main">
+              <a:graphicData uri="http://schemas.openxmlformats.org/drawingml/2006/picture">
+                <pic:pic xmlns:pic="http://schemas.openxmlformats.org/drawingml/2006/picture">
+                  <pic:nvPicPr>
+                    <pic:cNvPr id="0" name="Picture 1"/>
+                    <pic:cNvPicPr>
+                      <a:picLocks noChangeAspect="1" noChangeArrowheads="1"/>
+                    </pic:cNvPicPr>
+                  </pic:nvPicPr>
+                  <pic:blipFill>
+                    <a:blip r:embed="rId23" cstate="print">
+                      <a:extLst>
+                        <a:ext uri="{28A0092B-C50C-407E-A947-70E740481C1C}">
+                          <a14:useLocalDpi xmlns:a14="http://schemas.microsoft.com/office/drawing/2010/main" val="0"/>
+                        </a:ext>
+                      </a:extLst>
+                    </a:blip>
+                    <a:srcRect/>
+                    <a:stretch>
+                      <a:fillRect/>
+                    </a:stretch>
+                  </pic:blipFill>
+                  <pic:spPr bwMode="auto">
+                    <a:xfrm>
+                      <a:off x="0" y="0"/>
+                      <a:ext cx="5376545" cy="891540"/>
+                    </a:xfrm>
+                    <a:prstGeom prst="rect">
+                      <a:avLst/>
+                    </a:prstGeom>
+                    <a:noFill/>
+                    <a:ln>
+                      <a:noFill/>
+                    </a:ln>
+                  </pic:spPr>
+                </pic:pic>
+              </a:graphicData>
+            </a:graphic>
+          </wp:inline>
+        </w:drawing>
+      </w:r>
+    </w:p>
+    <w:p>
+      <w:pPr>
+        <w:pStyle w:val="ListParagraph"/>
+        <w:numPr>
+          <w:ilvl w:val="0"/>
+          <w:numId w:val="1"/>
+        </w:numPr>
+      </w:pPr>
+      <w:r>
+        <w:t>REALLY efficient CSS ^</w:t>
       </w:r>
     </w:p>
     <w:sectPr>

</xml_diff>

<commit_message>
add fanart and links
</commit_message>
<xml_diff>
--- a/word-docs/Third eye website tips.docx
+++ b/word-docs/Third eye website tips.docx
@@ -87,7 +87,7 @@
           <w:noProof/>
         </w:rPr>
         <w:drawing>
-          <wp:inline distT="0" distB="0" distL="0" distR="0" wp14:anchorId="5B1AD643" wp14:editId="45E938EB">
+          <wp:inline distT="0" distB="0" distL="0" distR="0" wp14:anchorId="5B1AD643" wp14:editId="3D78B663">
             <wp:extent cx="4239895" cy="1274445"/>
             <wp:effectExtent l="0" t="0" r="8255" b="1905"/>
             <wp:docPr id="2007855769" name="Picture 3"/>
@@ -544,7 +544,7 @@
           <w:noProof/>
         </w:rPr>
         <w:drawing>
-          <wp:inline distT="0" distB="0" distL="0" distR="0" wp14:anchorId="61F1FDE4" wp14:editId="3BABB91C">
+          <wp:inline distT="0" distB="0" distL="0" distR="0" wp14:anchorId="61F1FDE4" wp14:editId="1159CF77">
             <wp:extent cx="5137608" cy="1744744"/>
             <wp:effectExtent l="0" t="0" r="6350" b="8255"/>
             <wp:docPr id="505212587" name="Picture 1"/>
@@ -621,7 +621,7 @@
           <w:noProof/>
         </w:rPr>
         <w:drawing>
-          <wp:inline distT="0" distB="0" distL="0" distR="0" wp14:anchorId="4551175D" wp14:editId="1C992EF9">
+          <wp:inline distT="0" distB="0" distL="0" distR="0" wp14:anchorId="4551175D" wp14:editId="4DAA17A4">
             <wp:extent cx="5618480" cy="3208020"/>
             <wp:effectExtent l="0" t="0" r="1270" b="0"/>
             <wp:docPr id="425852376" name="Picture 1"/>
@@ -921,7 +921,7 @@
           <w:noProof/>
         </w:rPr>
         <w:drawing>
-          <wp:inline distT="0" distB="0" distL="0" distR="0" wp14:anchorId="5227FF67" wp14:editId="1BDA3112">
+          <wp:inline distT="0" distB="0" distL="0" distR="0" wp14:anchorId="5227FF67" wp14:editId="59452BB1">
             <wp:extent cx="1889222" cy="465056"/>
             <wp:effectExtent l="0" t="0" r="0" b="0"/>
             <wp:docPr id="1235493359" name="Picture 3"/>
@@ -1025,7 +1025,7 @@
           <w:noProof/>
         </w:rPr>
         <w:drawing>
-          <wp:inline distT="0" distB="0" distL="0" distR="0" wp14:anchorId="7AEC8C67" wp14:editId="6BA45EEA">
+          <wp:inline distT="0" distB="0" distL="0" distR="0" wp14:anchorId="7AEC8C67" wp14:editId="2C97DEA5">
             <wp:extent cx="5376545" cy="891540"/>
             <wp:effectExtent l="0" t="0" r="0" b="3810"/>
             <wp:docPr id="1709456762" name="Picture 1"/>
@@ -1084,6 +1084,161 @@
       </w:pPr>
       <w:r>
         <w:t>REALLY efficient CSS ^</w:t>
+      </w:r>
+    </w:p>
+    <w:p>
+      <w:r>
+        <w:lastRenderedPageBreak/>
+        <w:br w:type="page"/>
+      </w:r>
+    </w:p>
+    <w:p>
+      <w:pPr>
+        <w:pStyle w:val="ListParagraph"/>
+        <w:numPr>
+          <w:ilvl w:val="0"/>
+          <w:numId w:val="1"/>
+        </w:numPr>
+      </w:pPr>
+      <w:r>
+        <w:lastRenderedPageBreak/>
+        <w:t>TIP: an image with a link associated with it must be specified as .div img a {} in CSS not just .div img {   }</w:t>
+      </w:r>
+    </w:p>
+    <w:p>
+      <w:pPr>
+        <w:pStyle w:val="ListParagraph"/>
+        <w:numPr>
+          <w:ilvl w:val="0"/>
+          <w:numId w:val="1"/>
+        </w:numPr>
+      </w:pPr>
+      <w:r>
+        <w:rPr>
+          <w:noProof/>
+        </w:rPr>
+        <w:drawing>
+          <wp:inline distT="0" distB="0" distL="0" distR="0" wp14:anchorId="12EC0BA3" wp14:editId="764E1566">
+            <wp:extent cx="3055331" cy="2245489"/>
+            <wp:effectExtent l="0" t="0" r="0" b="2540"/>
+            <wp:docPr id="1708447109" name="Picture 1"/>
+            <wp:cNvGraphicFramePr>
+              <a:graphicFrameLocks xmlns:a="http://schemas.openxmlformats.org/drawingml/2006/main" noChangeAspect="1"/>
+            </wp:cNvGraphicFramePr>
+            <a:graphic xmlns:a="http://schemas.openxmlformats.org/drawingml/2006/main">
+              <a:graphicData uri="http://schemas.openxmlformats.org/drawingml/2006/picture">
+                <pic:pic xmlns:pic="http://schemas.openxmlformats.org/drawingml/2006/picture">
+                  <pic:nvPicPr>
+                    <pic:cNvPr id="0" name="Picture 1"/>
+                    <pic:cNvPicPr>
+                      <a:picLocks noChangeAspect="1" noChangeArrowheads="1"/>
+                    </pic:cNvPicPr>
+                  </pic:nvPicPr>
+                  <pic:blipFill>
+                    <a:blip r:embed="rId24" cstate="print">
+                      <a:extLst>
+                        <a:ext uri="{28A0092B-C50C-407E-A947-70E740481C1C}">
+                          <a14:useLocalDpi xmlns:a14="http://schemas.microsoft.com/office/drawing/2010/main" val="0"/>
+                        </a:ext>
+                      </a:extLst>
+                    </a:blip>
+                    <a:srcRect/>
+                    <a:stretch>
+                      <a:fillRect/>
+                    </a:stretch>
+                  </pic:blipFill>
+                  <pic:spPr bwMode="auto">
+                    <a:xfrm>
+                      <a:off x="0" y="0"/>
+                      <a:ext cx="3059071" cy="2248238"/>
+                    </a:xfrm>
+                    <a:prstGeom prst="rect">
+                      <a:avLst/>
+                    </a:prstGeom>
+                    <a:noFill/>
+                    <a:ln>
+                      <a:noFill/>
+                    </a:ln>
+                  </pic:spPr>
+                </pic:pic>
+              </a:graphicData>
+            </a:graphic>
+          </wp:inline>
+        </w:drawing>
+      </w:r>
+    </w:p>
+    <w:p>
+      <w:pPr>
+        <w:pStyle w:val="ListParagraph"/>
+        <w:numPr>
+          <w:ilvl w:val="0"/>
+          <w:numId w:val="1"/>
+        </w:numPr>
+      </w:pPr>
+      <w:r>
+        <w:rPr>
+          <w:noProof/>
+        </w:rPr>
+        <w:drawing>
+          <wp:inline distT="0" distB="0" distL="0" distR="0" wp14:anchorId="7526DDFD" wp14:editId="5DE005DF">
+            <wp:extent cx="1817370" cy="1724660"/>
+            <wp:effectExtent l="0" t="0" r="0" b="8890"/>
+            <wp:docPr id="1694704138" name="Picture 2"/>
+            <wp:cNvGraphicFramePr>
+              <a:graphicFrameLocks xmlns:a="http://schemas.openxmlformats.org/drawingml/2006/main" noChangeAspect="1"/>
+            </wp:cNvGraphicFramePr>
+            <a:graphic xmlns:a="http://schemas.openxmlformats.org/drawingml/2006/main">
+              <a:graphicData uri="http://schemas.openxmlformats.org/drawingml/2006/picture">
+                <pic:pic xmlns:pic="http://schemas.openxmlformats.org/drawingml/2006/picture">
+                  <pic:nvPicPr>
+                    <pic:cNvPr id="0" name="Picture 2"/>
+                    <pic:cNvPicPr>
+                      <a:picLocks noChangeAspect="1" noChangeArrowheads="1"/>
+                    </pic:cNvPicPr>
+                  </pic:nvPicPr>
+                  <pic:blipFill>
+                    <a:blip r:embed="rId25" cstate="print">
+                      <a:extLst>
+                        <a:ext uri="{28A0092B-C50C-407E-A947-70E740481C1C}">
+                          <a14:useLocalDpi xmlns:a14="http://schemas.microsoft.com/office/drawing/2010/main" val="0"/>
+                        </a:ext>
+                      </a:extLst>
+                    </a:blip>
+                    <a:srcRect/>
+                    <a:stretch>
+                      <a:fillRect/>
+                    </a:stretch>
+                  </pic:blipFill>
+                  <pic:spPr bwMode="auto">
+                    <a:xfrm>
+                      <a:off x="0" y="0"/>
+                      <a:ext cx="1817370" cy="1724660"/>
+                    </a:xfrm>
+                    <a:prstGeom prst="rect">
+                      <a:avLst/>
+                    </a:prstGeom>
+                    <a:noFill/>
+                    <a:ln>
+                      <a:noFill/>
+                    </a:ln>
+                  </pic:spPr>
+                </pic:pic>
+              </a:graphicData>
+            </a:graphic>
+          </wp:inline>
+        </w:drawing>
+      </w:r>
+    </w:p>
+    <w:p>
+      <w:pPr>
+        <w:pStyle w:val="ListParagraph"/>
+        <w:numPr>
+          <w:ilvl w:val="0"/>
+          <w:numId w:val="1"/>
+        </w:numPr>
+      </w:pPr>
+      <w:r>
+        <w:t>Example I am setting a border radius here</w:t>
       </w:r>
     </w:p>
     <w:sectPr>

</xml_diff>

<commit_message>
last commit before moving media queries to the right spot this is a good checkpoint
</commit_message>
<xml_diff>
--- a/word-docs/Third eye website tips.docx
+++ b/word-docs/Third eye website tips.docx
@@ -87,7 +87,7 @@
           <w:noProof/>
         </w:rPr>
         <w:drawing>
-          <wp:inline distT="0" distB="0" distL="0" distR="0" wp14:anchorId="5B1AD643" wp14:editId="3D78B663">
+          <wp:inline distT="0" distB="0" distL="0" distR="0" wp14:anchorId="5B1AD643" wp14:editId="35DB11DE">
             <wp:extent cx="4239895" cy="1274445"/>
             <wp:effectExtent l="0" t="0" r="8255" b="1905"/>
             <wp:docPr id="2007855769" name="Picture 3"/>
@@ -544,7 +544,7 @@
           <w:noProof/>
         </w:rPr>
         <w:drawing>
-          <wp:inline distT="0" distB="0" distL="0" distR="0" wp14:anchorId="61F1FDE4" wp14:editId="1159CF77">
+          <wp:inline distT="0" distB="0" distL="0" distR="0" wp14:anchorId="61F1FDE4" wp14:editId="149511DD">
             <wp:extent cx="5137608" cy="1744744"/>
             <wp:effectExtent l="0" t="0" r="6350" b="8255"/>
             <wp:docPr id="505212587" name="Picture 1"/>
@@ -621,7 +621,7 @@
           <w:noProof/>
         </w:rPr>
         <w:drawing>
-          <wp:inline distT="0" distB="0" distL="0" distR="0" wp14:anchorId="4551175D" wp14:editId="4DAA17A4">
+          <wp:inline distT="0" distB="0" distL="0" distR="0" wp14:anchorId="4551175D" wp14:editId="42C18195">
             <wp:extent cx="5618480" cy="3208020"/>
             <wp:effectExtent l="0" t="0" r="1270" b="0"/>
             <wp:docPr id="425852376" name="Picture 1"/>
@@ -921,7 +921,7 @@
           <w:noProof/>
         </w:rPr>
         <w:drawing>
-          <wp:inline distT="0" distB="0" distL="0" distR="0" wp14:anchorId="5227FF67" wp14:editId="59452BB1">
+          <wp:inline distT="0" distB="0" distL="0" distR="0" wp14:anchorId="5227FF67" wp14:editId="7575C989">
             <wp:extent cx="1889222" cy="465056"/>
             <wp:effectExtent l="0" t="0" r="0" b="0"/>
             <wp:docPr id="1235493359" name="Picture 3"/>
@@ -1025,7 +1025,7 @@
           <w:noProof/>
         </w:rPr>
         <w:drawing>
-          <wp:inline distT="0" distB="0" distL="0" distR="0" wp14:anchorId="7AEC8C67" wp14:editId="2C97DEA5">
+          <wp:inline distT="0" distB="0" distL="0" distR="0" wp14:anchorId="7AEC8C67" wp14:editId="6AA2752A">
             <wp:extent cx="5376545" cy="891540"/>
             <wp:effectExtent l="0" t="0" r="0" b="3810"/>
             <wp:docPr id="1709456762" name="Picture 1"/>
@@ -1088,7 +1088,176 @@
     </w:p>
     <w:p>
       <w:r>
+        <w:rPr>
+          <w:noProof/>
+        </w:rPr>
         <w:lastRenderedPageBreak/>
+        <w:drawing>
+          <wp:inline distT="0" distB="0" distL="0" distR="0" wp14:anchorId="714CD01E" wp14:editId="2F910CBD">
+            <wp:extent cx="5937885" cy="1886585"/>
+            <wp:effectExtent l="0" t="0" r="5715" b="0"/>
+            <wp:docPr id="1152751662" name="Picture 1"/>
+            <wp:cNvGraphicFramePr>
+              <a:graphicFrameLocks xmlns:a="http://schemas.openxmlformats.org/drawingml/2006/main" noChangeAspect="1"/>
+            </wp:cNvGraphicFramePr>
+            <a:graphic xmlns:a="http://schemas.openxmlformats.org/drawingml/2006/main">
+              <a:graphicData uri="http://schemas.openxmlformats.org/drawingml/2006/picture">
+                <pic:pic xmlns:pic="http://schemas.openxmlformats.org/drawingml/2006/picture">
+                  <pic:nvPicPr>
+                    <pic:cNvPr id="0" name="Picture 1"/>
+                    <pic:cNvPicPr>
+                      <a:picLocks noChangeAspect="1" noChangeArrowheads="1"/>
+                    </pic:cNvPicPr>
+                  </pic:nvPicPr>
+                  <pic:blipFill>
+                    <a:blip r:embed="rId24" cstate="print">
+                      <a:extLst>
+                        <a:ext uri="{28A0092B-C50C-407E-A947-70E740481C1C}">
+                          <a14:useLocalDpi xmlns:a14="http://schemas.microsoft.com/office/drawing/2010/main" val="0"/>
+                        </a:ext>
+                      </a:extLst>
+                    </a:blip>
+                    <a:srcRect/>
+                    <a:stretch>
+                      <a:fillRect/>
+                    </a:stretch>
+                  </pic:blipFill>
+                  <pic:spPr bwMode="auto">
+                    <a:xfrm>
+                      <a:off x="0" y="0"/>
+                      <a:ext cx="5937885" cy="1886585"/>
+                    </a:xfrm>
+                    <a:prstGeom prst="rect">
+                      <a:avLst/>
+                    </a:prstGeom>
+                    <a:noFill/>
+                    <a:ln>
+                      <a:noFill/>
+                    </a:ln>
+                  </pic:spPr>
+                </pic:pic>
+              </a:graphicData>
+            </a:graphic>
+          </wp:inline>
+        </w:drawing>
+      </w:r>
+    </w:p>
+    <w:p>
+      <w:pPr>
+        <w:pStyle w:val="ListParagraph"/>
+        <w:numPr>
+          <w:ilvl w:val="0"/>
+          <w:numId w:val="1"/>
+        </w:numPr>
+      </w:pPr>
+      <w:r>
+        <w:t>Media query tip: setting up flex wrap when screen width reaches 800px</w:t>
+      </w:r>
+      <w:r>
+        <w:t xml:space="preserve"> so that elements will start to wrap</w:t>
+      </w:r>
+      <w:r>
+        <w:t xml:space="preserve"> )</w:t>
+      </w:r>
+    </w:p>
+    <w:p>
+      <w:pPr>
+        <w:pStyle w:val="ListParagraph"/>
+        <w:numPr>
+          <w:ilvl w:val="0"/>
+          <w:numId w:val="1"/>
+        </w:numPr>
+      </w:pPr>
+      <w:r>
+        <w:t>Also the very bottom line of code allows there to be more space above the images when they have wrapped because before they didn’t have any margin above to push away anything above it</w:t>
+      </w:r>
+    </w:p>
+    <w:p>
+      <w:pPr>
+        <w:pStyle w:val="ListParagraph"/>
+        <w:numPr>
+          <w:ilvl w:val="0"/>
+          <w:numId w:val="1"/>
+        </w:numPr>
+      </w:pPr>
+      <w:r>
+        <w:rPr>
+          <w:noProof/>
+        </w:rPr>
+        <w:drawing>
+          <wp:inline distT="0" distB="0" distL="0" distR="0" wp14:anchorId="6D70DFC7" wp14:editId="610B2558">
+            <wp:extent cx="5497830" cy="2673985"/>
+            <wp:effectExtent l="0" t="0" r="7620" b="0"/>
+            <wp:docPr id="1882874809" name="Picture 2"/>
+            <wp:cNvGraphicFramePr>
+              <a:graphicFrameLocks xmlns:a="http://schemas.openxmlformats.org/drawingml/2006/main" noChangeAspect="1"/>
+            </wp:cNvGraphicFramePr>
+            <a:graphic xmlns:a="http://schemas.openxmlformats.org/drawingml/2006/main">
+              <a:graphicData uri="http://schemas.openxmlformats.org/drawingml/2006/picture">
+                <pic:pic xmlns:pic="http://schemas.openxmlformats.org/drawingml/2006/picture">
+                  <pic:nvPicPr>
+                    <pic:cNvPr id="0" name="Picture 2"/>
+                    <pic:cNvPicPr>
+                      <a:picLocks noChangeAspect="1" noChangeArrowheads="1"/>
+                    </pic:cNvPicPr>
+                  </pic:nvPicPr>
+                  <pic:blipFill>
+                    <a:blip r:embed="rId25" cstate="print">
+                      <a:extLst>
+                        <a:ext uri="{28A0092B-C50C-407E-A947-70E740481C1C}">
+                          <a14:useLocalDpi xmlns:a14="http://schemas.microsoft.com/office/drawing/2010/main" val="0"/>
+                        </a:ext>
+                      </a:extLst>
+                    </a:blip>
+                    <a:srcRect/>
+                    <a:stretch>
+                      <a:fillRect/>
+                    </a:stretch>
+                  </pic:blipFill>
+                  <pic:spPr bwMode="auto">
+                    <a:xfrm>
+                      <a:off x="0" y="0"/>
+                      <a:ext cx="5497830" cy="2673985"/>
+                    </a:xfrm>
+                    <a:prstGeom prst="rect">
+                      <a:avLst/>
+                    </a:prstGeom>
+                    <a:noFill/>
+                    <a:ln>
+                      <a:noFill/>
+                    </a:ln>
+                  </pic:spPr>
+                </pic:pic>
+              </a:graphicData>
+            </a:graphic>
+          </wp:inline>
+        </w:drawing>
+      </w:r>
+    </w:p>
+    <w:p>
+      <w:pPr>
+        <w:pStyle w:val="ListParagraph"/>
+        <w:numPr>
+          <w:ilvl w:val="0"/>
+          <w:numId w:val="1"/>
+        </w:numPr>
+      </w:pPr>
+      <w:r>
+        <w:t xml:space="preserve">Media queries for the lore page are amazing btw </w:t>
+      </w:r>
+      <w:r>
+        <w:t xml:space="preserve">^^ </w:t>
+      </w:r>
+    </w:p>
+    <w:p>
+      <w:pPr>
+        <w:pStyle w:val="ListParagraph"/>
+        <w:numPr>
+          <w:ilvl w:val="0"/>
+          <w:numId w:val="1"/>
+        </w:numPr>
+      </w:pPr>
+      <w:r>
         <w:br w:type="page"/>
       </w:r>
     </w:p>
@@ -1135,7 +1304,7 @@
                     </pic:cNvPicPr>
                   </pic:nvPicPr>
                   <pic:blipFill>
-                    <a:blip r:embed="rId24" cstate="print">
+                    <a:blip r:embed="rId26" cstate="print">
                       <a:extLst>
                         <a:ext uri="{28A0092B-C50C-407E-A947-70E740481C1C}">
                           <a14:useLocalDpi xmlns:a14="http://schemas.microsoft.com/office/drawing/2010/main" val="0"/>
@@ -1197,7 +1366,7 @@
                     </pic:cNvPicPr>
                   </pic:nvPicPr>
                   <pic:blipFill>
-                    <a:blip r:embed="rId25" cstate="print">
+                    <a:blip r:embed="rId27" cstate="print">
                       <a:extLst>
                         <a:ext uri="{28A0092B-C50C-407E-A947-70E740481C1C}">
                           <a14:useLocalDpi xmlns:a14="http://schemas.microsoft.com/office/drawing/2010/main" val="0"/>
@@ -1239,6 +1408,30 @@
       </w:pPr>
       <w:r>
         <w:t>Example I am setting a border radius here</w:t>
+      </w:r>
+    </w:p>
+    <w:p/>
+    <w:p/>
+    <w:p/>
+    <w:p>
+      <w:pPr>
+        <w:pStyle w:val="ListParagraph"/>
+        <w:numPr>
+          <w:ilvl w:val="0"/>
+          <w:numId w:val="1"/>
+        </w:numPr>
+      </w:pPr>
+      <w:r>
+        <w:t xml:space="preserve">NOTE: IF YOU LIST YOUR MEDIA QUERIES NOT AT THE END OF YOUR CSS FILE THEN U RISK IT BEING OVERRIDDEN ACCIDENTALLY </w:t>
+      </w:r>
+      <w:r>
+        <w:t xml:space="preserve">BY ANY CHANGES THAT ARE MENTIONED UNDERNEATH THOSE QUERIES </w:t>
+      </w:r>
+      <w:r>
+        <w:t>UGH</w:t>
+      </w:r>
+      <w:r>
+        <w:t xml:space="preserve"> (css sheet reads from top to bottom)</w:t>
       </w:r>
     </w:p>
     <w:sectPr>

</xml_diff>

<commit_message>
fix padding of paragraph for materials section
</commit_message>
<xml_diff>
--- a/word-docs/Third eye website tips.docx
+++ b/word-docs/Third eye website tips.docx
@@ -87,7 +87,7 @@
           <w:noProof/>
         </w:rPr>
         <w:drawing>
-          <wp:inline distT="0" distB="0" distL="0" distR="0" wp14:anchorId="5B1AD643" wp14:editId="35DB11DE">
+          <wp:inline distT="0" distB="0" distL="0" distR="0" wp14:anchorId="5B1AD643" wp14:editId="056A7348">
             <wp:extent cx="4239895" cy="1274445"/>
             <wp:effectExtent l="0" t="0" r="8255" b="1905"/>
             <wp:docPr id="2007855769" name="Picture 3"/>
@@ -544,7 +544,7 @@
           <w:noProof/>
         </w:rPr>
         <w:drawing>
-          <wp:inline distT="0" distB="0" distL="0" distR="0" wp14:anchorId="61F1FDE4" wp14:editId="149511DD">
+          <wp:inline distT="0" distB="0" distL="0" distR="0" wp14:anchorId="61F1FDE4" wp14:editId="19FC76E8">
             <wp:extent cx="5137608" cy="1744744"/>
             <wp:effectExtent l="0" t="0" r="6350" b="8255"/>
             <wp:docPr id="505212587" name="Picture 1"/>
@@ -621,7 +621,7 @@
           <w:noProof/>
         </w:rPr>
         <w:drawing>
-          <wp:inline distT="0" distB="0" distL="0" distR="0" wp14:anchorId="4551175D" wp14:editId="42C18195">
+          <wp:inline distT="0" distB="0" distL="0" distR="0" wp14:anchorId="4551175D" wp14:editId="286085DF">
             <wp:extent cx="5618480" cy="3208020"/>
             <wp:effectExtent l="0" t="0" r="1270" b="0"/>
             <wp:docPr id="425852376" name="Picture 1"/>
@@ -921,7 +921,7 @@
           <w:noProof/>
         </w:rPr>
         <w:drawing>
-          <wp:inline distT="0" distB="0" distL="0" distR="0" wp14:anchorId="5227FF67" wp14:editId="7575C989">
+          <wp:inline distT="0" distB="0" distL="0" distR="0" wp14:anchorId="5227FF67" wp14:editId="05D06FE0">
             <wp:extent cx="1889222" cy="465056"/>
             <wp:effectExtent l="0" t="0" r="0" b="0"/>
             <wp:docPr id="1235493359" name="Picture 3"/>
@@ -1025,7 +1025,7 @@
           <w:noProof/>
         </w:rPr>
         <w:drawing>
-          <wp:inline distT="0" distB="0" distL="0" distR="0" wp14:anchorId="7AEC8C67" wp14:editId="6AA2752A">
+          <wp:inline distT="0" distB="0" distL="0" distR="0" wp14:anchorId="7AEC8C67" wp14:editId="7C45335D">
             <wp:extent cx="5376545" cy="891540"/>
             <wp:effectExtent l="0" t="0" r="0" b="3810"/>
             <wp:docPr id="1709456762" name="Picture 1"/>
@@ -1407,33 +1407,305 @@
         </w:numPr>
       </w:pPr>
       <w:r>
-        <w:t>Example I am setting a border radius here</w:t>
+        <w:t>Example I am setting a border radius her</w:t>
+      </w:r>
+      <w:r>
+        <w:t>e</w:t>
       </w:r>
     </w:p>
     <w:p/>
+    <w:p>
+      <w:pPr>
+        <w:pStyle w:val="ListParagraph"/>
+        <w:numPr>
+          <w:ilvl w:val="0"/>
+          <w:numId w:val="1"/>
+        </w:numPr>
+      </w:pPr>
+      <w:r>
+        <w:t xml:space="preserve">NOTE: IF YOU LIST YOUR MEDIA QUERIES NOT AT THE END OF YOUR CSS FILE THEN U RISK IT BEING OVERRIDDEN ACCIDENTALLY </w:t>
+      </w:r>
+      <w:r>
+        <w:t xml:space="preserve">BY ANY CHANGES THAT ARE MENTIONED UNDERNEATH THOSE QUERIES </w:t>
+      </w:r>
+      <w:r>
+        <w:t>UGH</w:t>
+      </w:r>
+      <w:r>
+        <w:t xml:space="preserve"> (css sheet reads from top to bottom)</w:t>
+      </w:r>
+    </w:p>
+    <w:p>
+      <w:r>
+        <w:br w:type="page"/>
+      </w:r>
+    </w:p>
+    <w:p>
+      <w:pPr>
+        <w:pStyle w:val="ListParagraph"/>
+        <w:numPr>
+          <w:ilvl w:val="0"/>
+          <w:numId w:val="1"/>
+        </w:numPr>
+      </w:pPr>
+      <w:r>
+        <w:lastRenderedPageBreak/>
+        <w:t>HOW TO PREVENT THIS INTERMEDIATE FLEX WRAP DURING A MEDIA QUERY! (currently paragraph padding is set to 16px on all sides when the media breakpoint is reached.)</w:t>
+      </w:r>
+    </w:p>
+    <w:p>
+      <w:r>
+        <w:rPr>
+          <w:noProof/>
+        </w:rPr>
+        <w:drawing>
+          <wp:inline distT="0" distB="0" distL="0" distR="0" wp14:anchorId="615CF786" wp14:editId="5F0A59DA">
+            <wp:extent cx="5044595" cy="2186386"/>
+            <wp:effectExtent l="0" t="0" r="3810" b="4445"/>
+            <wp:docPr id="955665191" name="Picture 1"/>
+            <wp:cNvGraphicFramePr>
+              <a:graphicFrameLocks xmlns:a="http://schemas.openxmlformats.org/drawingml/2006/main" noChangeAspect="1"/>
+            </wp:cNvGraphicFramePr>
+            <a:graphic xmlns:a="http://schemas.openxmlformats.org/drawingml/2006/main">
+              <a:graphicData uri="http://schemas.openxmlformats.org/drawingml/2006/picture">
+                <pic:pic xmlns:pic="http://schemas.openxmlformats.org/drawingml/2006/picture">
+                  <pic:nvPicPr>
+                    <pic:cNvPr id="0" name="Picture 1"/>
+                    <pic:cNvPicPr>
+                      <a:picLocks noChangeAspect="1" noChangeArrowheads="1"/>
+                    </pic:cNvPicPr>
+                  </pic:nvPicPr>
+                  <pic:blipFill>
+                    <a:blip r:embed="rId28" cstate="print">
+                      <a:extLst>
+                        <a:ext uri="{28A0092B-C50C-407E-A947-70E740481C1C}">
+                          <a14:useLocalDpi xmlns:a14="http://schemas.microsoft.com/office/drawing/2010/main" val="0"/>
+                        </a:ext>
+                      </a:extLst>
+                    </a:blip>
+                    <a:srcRect/>
+                    <a:stretch>
+                      <a:fillRect/>
+                    </a:stretch>
+                  </pic:blipFill>
+                  <pic:spPr bwMode="auto">
+                    <a:xfrm>
+                      <a:off x="0" y="0"/>
+                      <a:ext cx="5074055" cy="2199154"/>
+                    </a:xfrm>
+                    <a:prstGeom prst="rect">
+                      <a:avLst/>
+                    </a:prstGeom>
+                    <a:noFill/>
+                    <a:ln>
+                      <a:noFill/>
+                    </a:ln>
+                  </pic:spPr>
+                </pic:pic>
+              </a:graphicData>
+            </a:graphic>
+          </wp:inline>
+        </w:drawing>
+      </w:r>
+    </w:p>
+    <w:p>
+      <w:r>
+        <w:rPr>
+          <w:noProof/>
+        </w:rPr>
+        <w:drawing>
+          <wp:inline distT="0" distB="0" distL="0" distR="0" wp14:anchorId="5CF67205" wp14:editId="16D40682">
+            <wp:extent cx="4967606" cy="1982052"/>
+            <wp:effectExtent l="0" t="0" r="4445" b="0"/>
+            <wp:docPr id="2055059584" name="Picture 2"/>
+            <wp:cNvGraphicFramePr>
+              <a:graphicFrameLocks xmlns:a="http://schemas.openxmlformats.org/drawingml/2006/main" noChangeAspect="1"/>
+            </wp:cNvGraphicFramePr>
+            <a:graphic xmlns:a="http://schemas.openxmlformats.org/drawingml/2006/main">
+              <a:graphicData uri="http://schemas.openxmlformats.org/drawingml/2006/picture">
+                <pic:pic xmlns:pic="http://schemas.openxmlformats.org/drawingml/2006/picture">
+                  <pic:nvPicPr>
+                    <pic:cNvPr id="0" name="Picture 2"/>
+                    <pic:cNvPicPr>
+                      <a:picLocks noChangeAspect="1" noChangeArrowheads="1"/>
+                    </pic:cNvPicPr>
+                  </pic:nvPicPr>
+                  <pic:blipFill>
+                    <a:blip r:embed="rId29" cstate="print">
+                      <a:extLst>
+                        <a:ext uri="{28A0092B-C50C-407E-A947-70E740481C1C}">
+                          <a14:useLocalDpi xmlns:a14="http://schemas.microsoft.com/office/drawing/2010/main" val="0"/>
+                        </a:ext>
+                      </a:extLst>
+                    </a:blip>
+                    <a:srcRect/>
+                    <a:stretch>
+                      <a:fillRect/>
+                    </a:stretch>
+                  </pic:blipFill>
+                  <pic:spPr bwMode="auto">
+                    <a:xfrm>
+                      <a:off x="0" y="0"/>
+                      <a:ext cx="4991012" cy="1991391"/>
+                    </a:xfrm>
+                    <a:prstGeom prst="rect">
+                      <a:avLst/>
+                    </a:prstGeom>
+                    <a:noFill/>
+                    <a:ln>
+                      <a:noFill/>
+                    </a:ln>
+                  </pic:spPr>
+                </pic:pic>
+              </a:graphicData>
+            </a:graphic>
+          </wp:inline>
+        </w:drawing>
+      </w:r>
+    </w:p>
+    <w:p>
+      <w:r>
+        <w:t>HOW TO FIX:</w:t>
+      </w:r>
+    </w:p>
+    <w:p>
+      <w:r>
+        <w:t>Assuming the paragraph text divs are not limited to a min width and allowed to fill the entire div, you can do this in the media query: add more side padding that is proportional to the vw to boot it out.</w:t>
+      </w:r>
+    </w:p>
+    <w:p>
+      <w:r>
+        <w:rPr>
+          <w:noProof/>
+        </w:rPr>
+        <w:drawing>
+          <wp:inline distT="0" distB="0" distL="0" distR="0" wp14:anchorId="3DFFF3E0" wp14:editId="1694B777">
+            <wp:extent cx="2543810" cy="1374140"/>
+            <wp:effectExtent l="0" t="0" r="8890" b="0"/>
+            <wp:docPr id="1867104925" name="Picture 3"/>
+            <wp:cNvGraphicFramePr>
+              <a:graphicFrameLocks xmlns:a="http://schemas.openxmlformats.org/drawingml/2006/main" noChangeAspect="1"/>
+            </wp:cNvGraphicFramePr>
+            <a:graphic xmlns:a="http://schemas.openxmlformats.org/drawingml/2006/main">
+              <a:graphicData uri="http://schemas.openxmlformats.org/drawingml/2006/picture">
+                <pic:pic xmlns:pic="http://schemas.openxmlformats.org/drawingml/2006/picture">
+                  <pic:nvPicPr>
+                    <pic:cNvPr id="0" name="Picture 3"/>
+                    <pic:cNvPicPr>
+                      <a:picLocks noChangeAspect="1" noChangeArrowheads="1"/>
+                    </pic:cNvPicPr>
+                  </pic:nvPicPr>
+                  <pic:blipFill>
+                    <a:blip r:embed="rId30" cstate="print">
+                      <a:extLst>
+                        <a:ext uri="{28A0092B-C50C-407E-A947-70E740481C1C}">
+                          <a14:useLocalDpi xmlns:a14="http://schemas.microsoft.com/office/drawing/2010/main" val="0"/>
+                        </a:ext>
+                      </a:extLst>
+                    </a:blip>
+                    <a:srcRect/>
+                    <a:stretch>
+                      <a:fillRect/>
+                    </a:stretch>
+                  </pic:blipFill>
+                  <pic:spPr bwMode="auto">
+                    <a:xfrm>
+                      <a:off x="0" y="0"/>
+                      <a:ext cx="2543810" cy="1374140"/>
+                    </a:xfrm>
+                    <a:prstGeom prst="rect">
+                      <a:avLst/>
+                    </a:prstGeom>
+                    <a:noFill/>
+                    <a:ln>
+                      <a:noFill/>
+                    </a:ln>
+                  </pic:spPr>
+                </pic:pic>
+              </a:graphicData>
+            </a:graphic>
+          </wp:inline>
+        </w:drawing>
+      </w:r>
+      <w:r>
+        <w:rPr>
+          <w:noProof/>
+        </w:rPr>
+        <w:drawing>
+          <wp:inline distT="0" distB="0" distL="0" distR="0" wp14:anchorId="5DFA5388" wp14:editId="73C2E33E">
+            <wp:extent cx="3184590" cy="1292420"/>
+            <wp:effectExtent l="0" t="0" r="0" b="3175"/>
+            <wp:docPr id="1628367387" name="Picture 4" descr="A screenshot of a video game&#10;&#10;Description automatically generated"/>
+            <wp:cNvGraphicFramePr>
+              <a:graphicFrameLocks xmlns:a="http://schemas.openxmlformats.org/drawingml/2006/main" noChangeAspect="1"/>
+            </wp:cNvGraphicFramePr>
+            <a:graphic xmlns:a="http://schemas.openxmlformats.org/drawingml/2006/main">
+              <a:graphicData uri="http://schemas.openxmlformats.org/drawingml/2006/picture">
+                <pic:pic xmlns:pic="http://schemas.openxmlformats.org/drawingml/2006/picture">
+                  <pic:nvPicPr>
+                    <pic:cNvPr id="1628367387" name="Picture 4" descr="A screenshot of a video game&#10;&#10;Description automatically generated"/>
+                    <pic:cNvPicPr>
+                      <a:picLocks noChangeAspect="1" noChangeArrowheads="1"/>
+                    </pic:cNvPicPr>
+                  </pic:nvPicPr>
+                  <pic:blipFill>
+                    <a:blip r:embed="rId31" cstate="print">
+                      <a:extLst>
+                        <a:ext uri="{28A0092B-C50C-407E-A947-70E740481C1C}">
+                          <a14:useLocalDpi xmlns:a14="http://schemas.microsoft.com/office/drawing/2010/main" val="0"/>
+                        </a:ext>
+                      </a:extLst>
+                    </a:blip>
+                    <a:srcRect/>
+                    <a:stretch>
+                      <a:fillRect/>
+                    </a:stretch>
+                  </pic:blipFill>
+                  <pic:spPr bwMode="auto">
+                    <a:xfrm>
+                      <a:off x="0" y="0"/>
+                      <a:ext cx="3217071" cy="1305602"/>
+                    </a:xfrm>
+                    <a:prstGeom prst="rect">
+                      <a:avLst/>
+                    </a:prstGeom>
+                    <a:noFill/>
+                    <a:ln>
+                      <a:noFill/>
+                    </a:ln>
+                  </pic:spPr>
+                </pic:pic>
+              </a:graphicData>
+            </a:graphic>
+          </wp:inline>
+        </w:drawing>
+      </w:r>
+    </w:p>
+    <w:p>
+      <w:r>
+        <w:tab/>
+      </w:r>
+      <w:r>
+        <w:tab/>
+      </w:r>
+      <w:r>
+        <w:tab/>
+      </w:r>
+      <w:r>
+        <w:tab/>
+      </w:r>
+      <w:r>
+        <w:tab/>
+      </w:r>
+      <w:r>
+        <w:tab/>
+      </w:r>
+      <w:r>
+        <w:tab/>
+        <w:t>^^ TADAH end result!</w:t>
+      </w:r>
+    </w:p>
     <w:p/>
-    <w:p/>
-    <w:p>
-      <w:pPr>
-        <w:pStyle w:val="ListParagraph"/>
-        <w:numPr>
-          <w:ilvl w:val="0"/>
-          <w:numId w:val="1"/>
-        </w:numPr>
-      </w:pPr>
-      <w:r>
-        <w:t xml:space="preserve">NOTE: IF YOU LIST YOUR MEDIA QUERIES NOT AT THE END OF YOUR CSS FILE THEN U RISK IT BEING OVERRIDDEN ACCIDENTALLY </w:t>
-      </w:r>
-      <w:r>
-        <w:t xml:space="preserve">BY ANY CHANGES THAT ARE MENTIONED UNDERNEATH THOSE QUERIES </w:t>
-      </w:r>
-      <w:r>
-        <w:t>UGH</w:t>
-      </w:r>
-      <w:r>
-        <w:t xml:space="preserve"> (css sheet reads from top to bottom)</w:t>
-      </w:r>
-    </w:p>
     <w:sectPr>
       <w:pgSz w:w="12240" w:h="15840"/>
       <w:pgMar w:top="1440" w:right="1440" w:bottom="1440" w:left="1440" w:header="720" w:footer="720" w:gutter="0"/>

</xml_diff>

<commit_message>
apply indentaion and justify settings to the first lore div paragraph
</commit_message>
<xml_diff>
--- a/word-docs/Third eye website tips.docx
+++ b/word-docs/Third eye website tips.docx
@@ -87,7 +87,7 @@
           <w:noProof/>
         </w:rPr>
         <w:drawing>
-          <wp:inline distT="0" distB="0" distL="0" distR="0" wp14:anchorId="5B1AD643" wp14:editId="056A7348">
+          <wp:inline distT="0" distB="0" distL="0" distR="0" wp14:anchorId="5B1AD643" wp14:editId="79E9C2BC">
             <wp:extent cx="4239895" cy="1274445"/>
             <wp:effectExtent l="0" t="0" r="8255" b="1905"/>
             <wp:docPr id="2007855769" name="Picture 3"/>
@@ -544,7 +544,7 @@
           <w:noProof/>
         </w:rPr>
         <w:drawing>
-          <wp:inline distT="0" distB="0" distL="0" distR="0" wp14:anchorId="61F1FDE4" wp14:editId="19FC76E8">
+          <wp:inline distT="0" distB="0" distL="0" distR="0" wp14:anchorId="61F1FDE4" wp14:editId="56258EF2">
             <wp:extent cx="5137608" cy="1744744"/>
             <wp:effectExtent l="0" t="0" r="6350" b="8255"/>
             <wp:docPr id="505212587" name="Picture 1"/>
@@ -621,7 +621,7 @@
           <w:noProof/>
         </w:rPr>
         <w:drawing>
-          <wp:inline distT="0" distB="0" distL="0" distR="0" wp14:anchorId="4551175D" wp14:editId="286085DF">
+          <wp:inline distT="0" distB="0" distL="0" distR="0" wp14:anchorId="4551175D" wp14:editId="73E292C5">
             <wp:extent cx="5618480" cy="3208020"/>
             <wp:effectExtent l="0" t="0" r="1270" b="0"/>
             <wp:docPr id="425852376" name="Picture 1"/>
@@ -921,7 +921,7 @@
           <w:noProof/>
         </w:rPr>
         <w:drawing>
-          <wp:inline distT="0" distB="0" distL="0" distR="0" wp14:anchorId="5227FF67" wp14:editId="05D06FE0">
+          <wp:inline distT="0" distB="0" distL="0" distR="0" wp14:anchorId="5227FF67" wp14:editId="024D8B38">
             <wp:extent cx="1889222" cy="465056"/>
             <wp:effectExtent l="0" t="0" r="0" b="0"/>
             <wp:docPr id="1235493359" name="Picture 3"/>
@@ -1025,7 +1025,7 @@
           <w:noProof/>
         </w:rPr>
         <w:drawing>
-          <wp:inline distT="0" distB="0" distL="0" distR="0" wp14:anchorId="7AEC8C67" wp14:editId="7C45335D">
+          <wp:inline distT="0" distB="0" distL="0" distR="0" wp14:anchorId="7AEC8C67" wp14:editId="3D6C6438">
             <wp:extent cx="5376545" cy="891540"/>
             <wp:effectExtent l="0" t="0" r="0" b="3810"/>
             <wp:docPr id="1709456762" name="Picture 1"/>
@@ -1703,6 +1703,20 @@
       <w:r>
         <w:tab/>
         <w:t>^^ TADAH end result!</w:t>
+      </w:r>
+    </w:p>
+    <w:p>
+      <w:r>
+        <w:br w:type="page"/>
+      </w:r>
+    </w:p>
+    <w:p>
+      <w:r>
+        <w:lastRenderedPageBreak/>
+        <w:t>Don’t forget when making a website to use lorem ipsum!!!</w:t>
+      </w:r>
+      <w:r>
+        <w:t xml:space="preserve"> Like just grab some lorem ipsum off a website generator and plug it into where you will have paragraphs!</w:t>
       </w:r>
     </w:p>
     <w:p/>

</xml_diff>

<commit_message>
update width of lore trivia paragraph to match the wide images better
</commit_message>
<xml_diff>
--- a/word-docs/Third eye website tips.docx
+++ b/word-docs/Third eye website tips.docx
@@ -1906,6 +1906,21 @@
       </w:r>
       <w:r>
         <w:t xml:space="preserve"> ^^^ and format its height using its parent div</w:t>
+      </w:r>
+      <w:r>
+        <w:t>.</w:t>
+      </w:r>
+    </w:p>
+    <w:p>
+      <w:r>
+        <w:lastRenderedPageBreak/>
+        <w:t>TIP in general! Play around with the desired effect you want using google chrome developer tools! Then after you are satisfied with that, then implement the styles in your css code. You know it worked if you refresh your google chrome page of your project and it stays the same (aka you updated your code to match the intended visual results of your tinkering</w:t>
+      </w:r>
+      <w:r>
+        <w:t xml:space="preserve"> on chrome</w:t>
+      </w:r>
+      <w:r>
+        <w:t>)</w:t>
       </w:r>
     </w:p>
     <w:p/>

</xml_diff>

<commit_message>
consolidate header padding setting for media query and change it from 35px to 33 px to account for the font treefrog itself not being vertically centered
</commit_message>
<xml_diff>
--- a/word-docs/Third eye website tips.docx
+++ b/word-docs/Third eye website tips.docx
@@ -71,7 +71,15 @@
         <w:t>Copied</w:t>
       </w:r>
       <w:r>
-        <w:t xml:space="preserve"> main ttf file from into project file into a folder called “fonts” (second level)</w:t>
+        <w:t xml:space="preserve"> main </w:t>
+      </w:r>
+      <w:proofErr w:type="spellStart"/>
+      <w:r>
+        <w:t>ttf</w:t>
+      </w:r>
+      <w:proofErr w:type="spellEnd"/>
+      <w:r>
+        <w:t xml:space="preserve"> file from into project file into a folder called “fonts” (second level)</w:t>
       </w:r>
     </w:p>
     <w:p>
@@ -145,7 +153,15 @@
         </w:numPr>
       </w:pPr>
       <w:r>
-        <w:t>Linked it in css using font-family (just named it treefrog)</w:t>
+        <w:t xml:space="preserve">Linked it in </w:t>
+      </w:r>
+      <w:proofErr w:type="spellStart"/>
+      <w:r>
+        <w:t>css</w:t>
+      </w:r>
+      <w:proofErr w:type="spellEnd"/>
+      <w:r>
+        <w:t xml:space="preserve"> using font-family (just named it treefrog)</w:t>
       </w:r>
     </w:p>
     <w:p>
@@ -216,7 +232,15 @@
         </w:numPr>
       </w:pPr>
       <w:r>
-        <w:t>Then updated a css h3 attribute with treefrog</w:t>
+        <w:t xml:space="preserve">Then updated a </w:t>
+      </w:r>
+      <w:proofErr w:type="spellStart"/>
+      <w:r>
+        <w:t>css</w:t>
+      </w:r>
+      <w:proofErr w:type="spellEnd"/>
+      <w:r>
+        <w:t xml:space="preserve"> h3 attribute with treefrog</w:t>
       </w:r>
     </w:p>
     <w:p>
@@ -440,7 +464,15 @@
         </w:numPr>
       </w:pPr>
       <w:r>
-        <w:t xml:space="preserve">^^ Positioning serj outside the flexbox div LOL </w:t>
+        <w:t xml:space="preserve">^^ Positioning </w:t>
+      </w:r>
+      <w:proofErr w:type="spellStart"/>
+      <w:r>
+        <w:t>serj</w:t>
+      </w:r>
+      <w:proofErr w:type="spellEnd"/>
+      <w:r>
+        <w:t xml:space="preserve"> outside the flexbox div LOL </w:t>
       </w:r>
     </w:p>
     <w:p>
@@ -498,7 +530,15 @@
         </w:numPr>
       </w:pPr>
       <w:r>
-        <w:t>Heavenly super fast easy guide to media queries in CSS (aka how I mobile format)</w:t>
+        <w:t xml:space="preserve">Heavenly </w:t>
+      </w:r>
+      <w:proofErr w:type="spellStart"/>
+      <w:r>
+        <w:t>super fast</w:t>
+      </w:r>
+      <w:proofErr w:type="spellEnd"/>
+      <w:r>
+        <w:t xml:space="preserve"> easy guide to media queries in CSS (aka how I mobile format)</w:t>
       </w:r>
     </w:p>
     <w:p>
@@ -988,7 +1028,15 @@
         <w:t xml:space="preserve">^^ </w:t>
       </w:r>
       <w:r>
-        <w:t xml:space="preserve"> just plopped this somewhere near the top of my css f</w:t>
+        <w:t xml:space="preserve"> just plopped this somewhere near the top of my </w:t>
+      </w:r>
+      <w:proofErr w:type="spellStart"/>
+      <w:r>
+        <w:t>css</w:t>
+      </w:r>
+      <w:proofErr w:type="spellEnd"/>
+      <w:r>
+        <w:t xml:space="preserve"> f</w:t>
       </w:r>
       <w:r>
         <w:t>ile yay</w:t>
@@ -1009,7 +1057,15 @@
         <w:t>e</w:t>
       </w:r>
       <w:r>
-        <w:t xml:space="preserve"> right its because you have a min width or max width of a div that exists to the point that forces stuff to sit or expand outside the main div container / body</w:t>
+        <w:t xml:space="preserve"> right </w:t>
+      </w:r>
+      <w:proofErr w:type="spellStart"/>
+      <w:r>
+        <w:t>its</w:t>
+      </w:r>
+      <w:proofErr w:type="spellEnd"/>
+      <w:r>
+        <w:t xml:space="preserve"> because you have a min width or max width of a div that exists to the point that forces stuff to sit or expand outside the main div container / body</w:t>
       </w:r>
     </w:p>
     <w:p>
@@ -1271,7 +1327,23 @@
       </w:pPr>
       <w:r>
         <w:lastRenderedPageBreak/>
-        <w:t>TIP: an image with a link associated with it must be specified as .div img a {} in CSS not just .div img {   }</w:t>
+        <w:t xml:space="preserve">TIP: an image with a link associated with it must be specified as .div </w:t>
+      </w:r>
+      <w:proofErr w:type="spellStart"/>
+      <w:r>
+        <w:t>img</w:t>
+      </w:r>
+      <w:proofErr w:type="spellEnd"/>
+      <w:r>
+        <w:t xml:space="preserve"> a {} in CSS not just .div </w:t>
+      </w:r>
+      <w:proofErr w:type="spellStart"/>
+      <w:r>
+        <w:t>img</w:t>
+      </w:r>
+      <w:proofErr w:type="spellEnd"/>
+      <w:r>
+        <w:t xml:space="preserve"> {   }</w:t>
       </w:r>
     </w:p>
     <w:p>
@@ -1432,7 +1504,15 @@
         <w:t>UGH</w:t>
       </w:r>
       <w:r>
-        <w:t xml:space="preserve"> (css sheet reads from top to bottom)</w:t>
+        <w:t xml:space="preserve"> (</w:t>
+      </w:r>
+      <w:proofErr w:type="spellStart"/>
+      <w:r>
+        <w:t>css</w:t>
+      </w:r>
+      <w:proofErr w:type="spellEnd"/>
+      <w:r>
+        <w:t xml:space="preserve"> sheet reads from top to bottom)</w:t>
       </w:r>
     </w:p>
     <w:p>
@@ -1570,7 +1650,23 @@
     </w:p>
     <w:p>
       <w:r>
-        <w:t>Assuming the paragraph text divs are not limited to a min width and allowed to fill the entire div, you can do this in the media query: add more side padding that is proportional to the vw to boot it out.</w:t>
+        <w:t xml:space="preserve">Assuming the paragraph text </w:t>
+      </w:r>
+      <w:proofErr w:type="spellStart"/>
+      <w:r>
+        <w:t>divs</w:t>
+      </w:r>
+      <w:proofErr w:type="spellEnd"/>
+      <w:r>
+        <w:t xml:space="preserve"> are not limited to a min width and allowed to fill the entire div, you can do this in the media query: add more side padding that is proportional to the </w:t>
+      </w:r>
+      <w:proofErr w:type="spellStart"/>
+      <w:r>
+        <w:t>vw</w:t>
+      </w:r>
+      <w:proofErr w:type="spellEnd"/>
+      <w:r>
+        <w:t xml:space="preserve"> to boot it out.</w:t>
       </w:r>
     </w:p>
     <w:p>
@@ -1782,7 +1878,23 @@
         <w:t xml:space="preserve"> ONCE so if an edit is made, you only need to tweak it in one place!</w:t>
       </w:r>
       <w:r>
-        <w:t xml:space="preserve"> (if a style only applies to one of these divs then you just do its own own separate class)</w:t>
+        <w:t xml:space="preserve"> (if a style only applies to one of these </w:t>
+      </w:r>
+      <w:proofErr w:type="spellStart"/>
+      <w:r>
+        <w:t>divs</w:t>
+      </w:r>
+      <w:proofErr w:type="spellEnd"/>
+      <w:r>
+        <w:t xml:space="preserve"> then you just do its own </w:t>
+      </w:r>
+      <w:proofErr w:type="spellStart"/>
+      <w:r>
+        <w:t>own</w:t>
+      </w:r>
+      <w:proofErr w:type="spellEnd"/>
+      <w:r>
+        <w:t xml:space="preserve"> separate class)</w:t>
       </w:r>
     </w:p>
     <w:p>
@@ -1914,13 +2026,82 @@
     <w:p>
       <w:r>
         <w:lastRenderedPageBreak/>
-        <w:t>TIP in general! Play around with the desired effect you want using google chrome developer tools! Then after you are satisfied with that, then implement the styles in your css code. You know it worked if you refresh your google chrome page of your project and it stays the same (aka you updated your code to match the intended visual results of your tinkering</w:t>
+        <w:t xml:space="preserve">TIP in general! Play around with the desired effect you want using google chrome developer tools! Then after you are satisfied with that, then implement the styles in your </w:t>
+      </w:r>
+      <w:proofErr w:type="spellStart"/>
+      <w:r>
+        <w:t>css</w:t>
+      </w:r>
+      <w:proofErr w:type="spellEnd"/>
+      <w:r>
+        <w:t xml:space="preserve"> code. You know it worked if you refresh your google chrome page of your project and it stays the same (aka you updated your code to match the intended visual results of your tinkering</w:t>
       </w:r>
       <w:r>
         <w:t xml:space="preserve"> on chrome</w:t>
       </w:r>
       <w:r>
         <w:t>)</w:t>
+      </w:r>
+    </w:p>
+    <w:p/>
+    <w:p>
+      <w:r>
+        <w:rPr>
+          <w:noProof/>
+        </w:rPr>
+        <w:drawing>
+          <wp:inline distT="0" distB="0" distL="0" distR="0" wp14:anchorId="78FFFE17" wp14:editId="491579BD">
+            <wp:extent cx="4491990" cy="1071245"/>
+            <wp:effectExtent l="0" t="0" r="3810" b="0"/>
+            <wp:docPr id="524031189" name="Picture 2"/>
+            <wp:cNvGraphicFramePr>
+              <a:graphicFrameLocks xmlns:a="http://schemas.openxmlformats.org/drawingml/2006/main" noChangeAspect="1"/>
+            </wp:cNvGraphicFramePr>
+            <a:graphic xmlns:a="http://schemas.openxmlformats.org/drawingml/2006/main">
+              <a:graphicData uri="http://schemas.openxmlformats.org/drawingml/2006/picture">
+                <pic:pic xmlns:pic="http://schemas.openxmlformats.org/drawingml/2006/picture">
+                  <pic:nvPicPr>
+                    <pic:cNvPr id="0" name="Picture 2"/>
+                    <pic:cNvPicPr>
+                      <a:picLocks noChangeAspect="1" noChangeArrowheads="1"/>
+                    </pic:cNvPicPr>
+                  </pic:nvPicPr>
+                  <pic:blipFill>
+                    <a:blip r:embed="rId35" cstate="print">
+                      <a:extLst>
+                        <a:ext uri="{28A0092B-C50C-407E-A947-70E740481C1C}">
+                          <a14:useLocalDpi xmlns:a14="http://schemas.microsoft.com/office/drawing/2010/main" val="0"/>
+                        </a:ext>
+                      </a:extLst>
+                    </a:blip>
+                    <a:srcRect/>
+                    <a:stretch>
+                      <a:fillRect/>
+                    </a:stretch>
+                  </pic:blipFill>
+                  <pic:spPr bwMode="auto">
+                    <a:xfrm>
+                      <a:off x="0" y="0"/>
+                      <a:ext cx="4491990" cy="1071245"/>
+                    </a:xfrm>
+                    <a:prstGeom prst="rect">
+                      <a:avLst/>
+                    </a:prstGeom>
+                    <a:noFill/>
+                    <a:ln>
+                      <a:noFill/>
+                    </a:ln>
+                  </pic:spPr>
+                </pic:pic>
+              </a:graphicData>
+            </a:graphic>
+          </wp:inline>
+        </w:drawing>
+      </w:r>
+    </w:p>
+    <w:p>
+      <w:r>
+        <w:t xml:space="preserve">^^ prevent black from spilling out aka div ending abruptly^^ </w:t>
       </w:r>
     </w:p>
     <w:p/>

</xml_diff>